<commit_message>
tambah kalimat dan hapus sebagian
</commit_message>
<xml_diff>
--- a/iot.docx
+++ b/iot.docx
@@ -1,6 +1,6 @@
 
 <file path=word/document.xml><?xml version="1.0" encoding="utf-8"?>
-<w:document xmlns:wpc="http://schemas.microsoft.com/office/word/2010/wordprocessingCanvas" xmlns:cx="http://schemas.microsoft.com/office/drawing/2014/chartex" xmlns:cx1="http://schemas.microsoft.com/office/drawing/2015/9/8/chartex" xmlns:cx2="http://schemas.microsoft.com/office/drawing/2015/10/21/chartex" xmlns:cx3="http://schemas.microsoft.com/office/drawing/2016/5/9/chartex" xmlns:cx4="http://schemas.microsoft.com/office/drawing/2016/5/10/chartex" xmlns:cx5="http://schemas.microsoft.com/office/drawing/2016/5/11/chartex" xmlns:cx6="http://schemas.microsoft.com/office/drawing/2016/5/12/chartex" xmlns:cx7="http://schemas.microsoft.com/office/drawing/2016/5/13/chartex" xmlns:cx8="http://schemas.microsoft.com/office/drawing/2016/5/14/chartex" xmlns:mc="http://schemas.openxmlformats.org/markup-compatibility/2006" xmlns:aink="http://schemas.microsoft.com/office/drawing/2016/ink" xmlns:am3d="http://schemas.microsoft.com/office/drawing/2017/model3d" xmlns:o="urn:schemas-microsoft-com:office:office" xmlns:oel="http://schemas.microsoft.com/office/2019/extlst" xmlns:r="http://schemas.openxmlformats.org/officeDocument/2006/relationships" xmlns:m="http://schemas.openxmlformats.org/officeDocument/2006/math" xmlns:v="urn:schemas-microsoft-com:vml" xmlns:wp14="http://schemas.microsoft.com/office/word/2010/wordprocessingDrawing" xmlns:wp="http://schemas.openxmlformats.org/drawingml/2006/wordprocessingDrawing" xmlns:w10="urn:schemas-microsoft-com:office:word" xmlns:w="http://schemas.openxmlformats.org/wordprocessingml/2006/main" xmlns:w14="http://schemas.microsoft.com/office/word/2010/wordml" xmlns:w15="http://schemas.microsoft.com/office/word/2012/wordml" xmlns:w16cex="http://schemas.microsoft.com/office/word/2018/wordml/cex" xmlns:w16cid="http://schemas.microsoft.com/office/word/2016/wordml/cid" xmlns:w16="http://schemas.microsoft.com/office/word/2018/wordml" xmlns:w16du="http://schemas.microsoft.com/office/word/2023/wordml/word16du" xmlns:w16sdtdh="http://schemas.microsoft.com/office/word/2020/wordml/sdtdatahash" xmlns:w16sdtfl="http://schemas.microsoft.com/office/word/2024/wordml/sdtformatlock" xmlns:w16se="http://schemas.microsoft.com/office/word/2015/wordml/symex" xmlns:wpg="http://schemas.microsoft.com/office/word/2010/wordprocessingGroup" xmlns:wpi="http://schemas.microsoft.com/office/word/2010/wordprocessingInk" xmlns:wne="http://schemas.microsoft.com/office/word/2006/wordml" xmlns:wps="http://schemas.microsoft.com/office/word/2010/wordprocessingShape" mc:Ignorable="w14 w15 w16se w16cid w16 w16cex w16sdtdh w16sdtfl w16du wp14">
+<w:document xmlns:wpc="http://schemas.microsoft.com/office/word/2010/wordprocessingCanvas" xmlns:mc="http://schemas.openxmlformats.org/markup-compatibility/2006" xmlns:o="urn:schemas-microsoft-com:office:office" xmlns:r="http://schemas.openxmlformats.org/officeDocument/2006/relationships" xmlns:m="http://schemas.openxmlformats.org/officeDocument/2006/math" xmlns:v="urn:schemas-microsoft-com:vml" xmlns:wp14="http://schemas.microsoft.com/office/word/2010/wordprocessingDrawing" xmlns:wp="http://schemas.openxmlformats.org/drawingml/2006/wordprocessingDrawing" xmlns:w10="urn:schemas-microsoft-com:office:word" xmlns:w="http://schemas.openxmlformats.org/wordprocessingml/2006/main" xmlns:w14="http://schemas.microsoft.com/office/word/2010/wordml" xmlns:wpg="http://schemas.microsoft.com/office/word/2010/wordprocessingGroup" xmlns:wpi="http://schemas.microsoft.com/office/word/2010/wordprocessingInk" xmlns:wne="http://schemas.microsoft.com/office/word/2006/wordml" xmlns:wps="http://schemas.microsoft.com/office/word/2010/wordprocessingShape" mc:Ignorable="w14 wp14">
   <w:body>
     <w:p>
       <w:r>
@@ -26,6 +26,7 @@
       </w:r>
     </w:p>
     <w:p>
+      <w:proofErr w:type="gramStart"/>
       <w:r>
         <w:t xml:space="preserve">1.1 </w:t>
       </w:r>
@@ -38,13 +39,56 @@
       </w:r>
       <w:r>
         <w:br/>
-        <w:t>Dalam beberapa tahun terakhir, konsep "Internet of Things" (IoT) telah berkembang pesat, dengan aplikasi yang semakin luas di berbagai bidang. Salah satu area yang paling terlihat dari penerapan IoT adalah dalam sistem smart home atau rumah pintar. Smart home adalah rumah yang dilengkapi dengan perangkat yang dapat saling berkomunikasi dan otomatis berfungsi untuk meningkatkan kenyamanan, efisiensi energi, serta keamanan penghuni rumah. Perangkat-perangkat ini bisa berupa lampu, alat pengatur suhu, kamera pengawas, dan perangkat lainnya yang saling terhubung melalui jaringan internet.</w:t>
-      </w:r>
-    </w:p>
-    <w:p>
-      <w:r>
-        <w:t>IoT memungkinkan perangkat ini untuk saling berinteraksi dan dikendalikan dari jarak jauh, baik melalui smartphone, tablet, maupun perangkat lainnya. Dengan demikian, IoT dalam smart home tidak hanya meningkatkan kualitas hidup, tetapi juga membuka potensi efisiensi energi yang lebih baik serta meningkatkan tingkat keamanan penghuni rumah. Meskipun demikian, penerapan teknologi ini tidak tanpa tantangan, terutama dalam hal keamanan data dan privasi pengguna.</w:t>
-      </w:r>
+        <w:t>Dalam beberapa tahun terakhir, konsep "Internet of Things" (IoT) telah berkembang pesat, dengan aplikasi yang semakin luas di berbagai bidang.</w:t>
+      </w:r>
+      <w:proofErr w:type="gramEnd"/>
+      <w:r>
+        <w:t xml:space="preserve"> </w:t>
+      </w:r>
+      <w:proofErr w:type="gramStart"/>
+      <w:r>
+        <w:t>Salah satu area yang paling terlihat dari penerapan IoT adalah dalam sistem smart home atau rumah pintar.</w:t>
+      </w:r>
+      <w:r>
+        <w:t>ini kalimat di tambah</w:t>
+      </w:r>
+      <w:bookmarkStart w:id="0" w:name="_GoBack"/>
+      <w:bookmarkEnd w:id="0"/>
+      <w:r>
+        <w:t>.</w:t>
+      </w:r>
+      <w:proofErr w:type="gramEnd"/>
+      <w:r>
+        <w:t xml:space="preserve"> </w:t>
+      </w:r>
+      <w:proofErr w:type="gramStart"/>
+      <w:r>
+        <w:t>Perangkat-perangkat ini bisa berupa lampu, alat pengatur suhu, kamera pengawas, dan perangkat lainnya yang saling terhubung melalui jaringan internet.</w:t>
+      </w:r>
+      <w:proofErr w:type="gramEnd"/>
+    </w:p>
+    <w:p>
+      <w:proofErr w:type="gramStart"/>
+      <w:r>
+        <w:t>IoT memungkinkan perangkat ini untuk saling berinteraksi dan dikendalikan dari jarak jauh, baik melalui smartphone, tablet, maupun perangkat lainnya.</w:t>
+      </w:r>
+      <w:proofErr w:type="gramEnd"/>
+      <w:r>
+        <w:t xml:space="preserve"> </w:t>
+      </w:r>
+      <w:proofErr w:type="gramStart"/>
+      <w:r>
+        <w:t>Dengan demikian, IoT dalam smart home tidak hanya meningkatkan kualitas hidup, tetapi juga membuka potensi efisiensi energi yang lebih baik serta meningkatkan tingkat keamanan penghuni rumah.</w:t>
+      </w:r>
+      <w:proofErr w:type="gramEnd"/>
+      <w:r>
+        <w:t xml:space="preserve"> </w:t>
+      </w:r>
+      <w:proofErr w:type="gramStart"/>
+      <w:r>
+        <w:t>Meskipun demikian, penerapan teknologi ini tidak tanpa tantangan, terutama dalam hal keamanan data dan privasi pengguna.</w:t>
+      </w:r>
+      <w:proofErr w:type="gramEnd"/>
     </w:p>
     <w:p>
       <w:r>
@@ -59,7 +103,15 @@
       </w:r>
       <w:r>
         <w:br/>
-        <w:t>Tujuan dari penelitian ini adalah untuk memahami konsep dasar dan perkembangan teknologi IoT dalam penerapan smart home. Penelitian ini juga bertujuan untuk menganalisis manfaat serta tantangan yang dihadapi dalam implementasi IoT pada smart home. Manfaat dari penelitian ini antara lain:</w:t>
+        <w:t xml:space="preserve">Tujuan dari penelitian ini adalah untuk memahami konsep dasar dan perkembangan teknologi IoT dalam penerapan smart home. </w:t>
+      </w:r>
+      <w:proofErr w:type="gramStart"/>
+      <w:r>
+        <w:t>Penelitian ini juga bertujuan untuk menganalisis manfaat serta tantangan yang dihadapi dalam implementasi IoT pada smart home.</w:t>
+      </w:r>
+      <w:proofErr w:type="gramEnd"/>
+      <w:r>
+        <w:t xml:space="preserve"> Manfaat dari penelitian ini antara lain:</w:t>
       </w:r>
     </w:p>
     <w:p>
@@ -152,7 +204,6 @@
         </w:numPr>
       </w:pPr>
       <w:r>
-        <w:lastRenderedPageBreak/>
         <w:t>Identifikasi tantangan dalam hal keandalan sistem, integrasi perangkat, dan isu-isu terkait keamanan dan privasi.</w:t>
       </w:r>
     </w:p>
@@ -164,10 +215,12 @@
         </w:numPr>
       </w:pPr>
       <w:r>
+        <w:lastRenderedPageBreak/>
         <w:t>Studi kasus implementasi smart home di berbagai negara atau daerah yang telah mengadopsi teknologi ini.</w:t>
       </w:r>
     </w:p>
     <w:p>
+      <w:proofErr w:type="gramStart"/>
       <w:r>
         <w:t xml:space="preserve">1.4 </w:t>
       </w:r>
@@ -180,7 +233,35 @@
       </w:r>
       <w:r>
         <w:br/>
-        <w:t>Metodologi yang digunakan dalam penelitian ini adalah studi literatur dan studi kasus. Dalam studi literatur, peneliti akan mengkaji berbagai jurnal, artikel, dan buku yang relevan untuk memahami perkembangan IoT dalam smart home. Studi kasus akan dilakukan dengan menganalisis penerapan smart home pada beberapa proyek atau rumah yang telah dilengkapi dengan perangkat IoT. Penelitian ini juga akan mencakup wawancara dengan ahli atau praktisi yang terlibat dalam pengembangan smart home untuk memperoleh wawasan lebih dalam.</w:t>
+        <w:t>Metodologi yang digunakan dalam penelitian ini adalah studi literatur dan studi kasus.</w:t>
+      </w:r>
+      <w:proofErr w:type="gramEnd"/>
+      <w:r>
+        <w:t xml:space="preserve"> Dalam studi literatur, peneliti </w:t>
+      </w:r>
+      <w:proofErr w:type="gramStart"/>
+      <w:r>
+        <w:t>akan</w:t>
+      </w:r>
+      <w:proofErr w:type="gramEnd"/>
+      <w:r>
+        <w:t xml:space="preserve"> mengkaji berbagai jurnal, artikel, dan buku yang relevan untuk memahami perkembangan IoT dalam smart home. Studi kasus </w:t>
+      </w:r>
+      <w:proofErr w:type="gramStart"/>
+      <w:r>
+        <w:t>akan</w:t>
+      </w:r>
+      <w:proofErr w:type="gramEnd"/>
+      <w:r>
+        <w:t xml:space="preserve"> dilakukan dengan menganalisis penerapan smart home pada beberapa proyek atau rumah yang telah dilengkapi dengan perangkat IoT. Penelitian ini juga </w:t>
+      </w:r>
+      <w:proofErr w:type="gramStart"/>
+      <w:r>
+        <w:t>akan</w:t>
+      </w:r>
+      <w:proofErr w:type="gramEnd"/>
+      <w:r>
+        <w:t xml:space="preserve"> mencakup wawancara dengan ahli atau praktisi yang terlibat dalam pengembangan smart home untuk memperoleh wawasan lebih dalam.</w:t>
       </w:r>
     </w:p>
     <w:p/>
@@ -200,8 +281,13 @@
       </w:r>
       <w:r>
         <w:br/>
-        <w:t>2.1. Definisi Internet of Things (IoT)</w:t>
-      </w:r>
+        <w:t>2.1. Definisi Internet of Things (IoT</w:t>
+      </w:r>
+      <w:proofErr w:type="gramStart"/>
+      <w:r>
+        <w:t>)</w:t>
+      </w:r>
+      <w:proofErr w:type="gramEnd"/>
       <w:r>
         <w:br/>
         <w:t>2.2. Komponen Utama dalam IoT</w:t>
@@ -332,9 +418,6 @@
       </w:r>
       <w:r>
         <w:br/>
-      </w:r>
-      <w:r>
-        <w:lastRenderedPageBreak/>
         <w:t>6.3. Protokol Keamanan IoT</w:t>
       </w:r>
       <w:r>
@@ -354,6 +437,7 @@
           <w:b/>
           <w:bCs/>
         </w:rPr>
+        <w:lastRenderedPageBreak/>
         <w:t>STUDI KASUS PENERAPAN SMART HOME DI DUNIA NYATA</w:t>
       </w:r>
       <w:r>
@@ -454,8 +538,8 @@
 </file>
 
 <file path=word/numbering.xml><?xml version="1.0" encoding="utf-8"?>
-<w:numbering xmlns:wpc="http://schemas.microsoft.com/office/word/2010/wordprocessingCanvas" xmlns:cx="http://schemas.microsoft.com/office/drawing/2014/chartex" xmlns:cx1="http://schemas.microsoft.com/office/drawing/2015/9/8/chartex" xmlns:cx2="http://schemas.microsoft.com/office/drawing/2015/10/21/chartex" xmlns:cx3="http://schemas.microsoft.com/office/drawing/2016/5/9/chartex" xmlns:cx4="http://schemas.microsoft.com/office/drawing/2016/5/10/chartex" xmlns:cx5="http://schemas.microsoft.com/office/drawing/2016/5/11/chartex" xmlns:cx6="http://schemas.microsoft.com/office/drawing/2016/5/12/chartex" xmlns:cx7="http://schemas.microsoft.com/office/drawing/2016/5/13/chartex" xmlns:cx8="http://schemas.microsoft.com/office/drawing/2016/5/14/chartex" xmlns:mc="http://schemas.openxmlformats.org/markup-compatibility/2006" xmlns:aink="http://schemas.microsoft.com/office/drawing/2016/ink" xmlns:am3d="http://schemas.microsoft.com/office/drawing/2017/model3d" xmlns:o="urn:schemas-microsoft-com:office:office" xmlns:oel="http://schemas.microsoft.com/office/2019/extlst" xmlns:r="http://schemas.openxmlformats.org/officeDocument/2006/relationships" xmlns:m="http://schemas.openxmlformats.org/officeDocument/2006/math" xmlns:v="urn:schemas-microsoft-com:vml" xmlns:wp14="http://schemas.microsoft.com/office/word/2010/wordprocessingDrawing" xmlns:wp="http://schemas.openxmlformats.org/drawingml/2006/wordprocessingDrawing" xmlns:w10="urn:schemas-microsoft-com:office:word" xmlns:w="http://schemas.openxmlformats.org/wordprocessingml/2006/main" xmlns:w14="http://schemas.microsoft.com/office/word/2010/wordml" xmlns:w15="http://schemas.microsoft.com/office/word/2012/wordml" xmlns:w16cex="http://schemas.microsoft.com/office/word/2018/wordml/cex" xmlns:w16cid="http://schemas.microsoft.com/office/word/2016/wordml/cid" xmlns:w16="http://schemas.microsoft.com/office/word/2018/wordml" xmlns:w16du="http://schemas.microsoft.com/office/word/2023/wordml/word16du" xmlns:w16sdtdh="http://schemas.microsoft.com/office/word/2020/wordml/sdtdatahash" xmlns:w16sdtfl="http://schemas.microsoft.com/office/word/2024/wordml/sdtformatlock" xmlns:w16se="http://schemas.microsoft.com/office/word/2015/wordml/symex" xmlns:wpg="http://schemas.microsoft.com/office/word/2010/wordprocessingGroup" xmlns:wpi="http://schemas.microsoft.com/office/word/2010/wordprocessingInk" xmlns:wne="http://schemas.microsoft.com/office/word/2006/wordml" xmlns:wps="http://schemas.microsoft.com/office/word/2010/wordprocessingShape" mc:Ignorable="w14 w15 w16se w16cid w16 w16cex w16sdtdh w16sdtfl w16du wp14">
-  <w:abstractNum w:abstractNumId="0" w15:restartNumberingAfterBreak="0">
+<w:numbering xmlns:wpc="http://schemas.microsoft.com/office/word/2010/wordprocessingCanvas" xmlns:mc="http://schemas.openxmlformats.org/markup-compatibility/2006" xmlns:o="urn:schemas-microsoft-com:office:office" xmlns:r="http://schemas.openxmlformats.org/officeDocument/2006/relationships" xmlns:m="http://schemas.openxmlformats.org/officeDocument/2006/math" xmlns:v="urn:schemas-microsoft-com:vml" xmlns:wp14="http://schemas.microsoft.com/office/word/2010/wordprocessingDrawing" xmlns:wp="http://schemas.openxmlformats.org/drawingml/2006/wordprocessingDrawing" xmlns:w10="urn:schemas-microsoft-com:office:word" xmlns:w="http://schemas.openxmlformats.org/wordprocessingml/2006/main" xmlns:w14="http://schemas.microsoft.com/office/word/2010/wordml" xmlns:wpg="http://schemas.microsoft.com/office/word/2010/wordprocessingGroup" xmlns:wpi="http://schemas.microsoft.com/office/word/2010/wordprocessingInk" xmlns:wne="http://schemas.microsoft.com/office/word/2006/wordml" xmlns:wps="http://schemas.microsoft.com/office/word/2010/wordprocessingShape" mc:Ignorable="w14 wp14">
+  <w:abstractNum w:abstractNumId="0">
     <w:nsid w:val="23791332"/>
     <w:multiLevelType w:val="multilevel"/>
     <w:tmpl w:val="259AEF36"/>
@@ -604,7 +688,7 @@
       </w:rPr>
     </w:lvl>
   </w:abstractNum>
-  <w:abstractNum w:abstractNumId="1" w15:restartNumberingAfterBreak="0">
+  <w:abstractNum w:abstractNumId="1">
     <w:nsid w:val="25044085"/>
     <w:multiLevelType w:val="multilevel"/>
     <w:tmpl w:val="D68410C8"/>
@@ -717,7 +801,7 @@
       </w:pPr>
     </w:lvl>
   </w:abstractNum>
-  <w:abstractNum w:abstractNumId="2" w15:restartNumberingAfterBreak="0">
+  <w:abstractNum w:abstractNumId="2">
     <w:nsid w:val="619C6D7B"/>
     <w:multiLevelType w:val="multilevel"/>
     <w:tmpl w:val="C4B6F9AE"/>
@@ -866,20 +950,20 @@
       </w:rPr>
     </w:lvl>
   </w:abstractNum>
-  <w:num w:numId="1" w16cid:durableId="373432347">
+  <w:num w:numId="1">
     <w:abstractNumId w:val="1"/>
   </w:num>
-  <w:num w:numId="2" w16cid:durableId="607395645">
+  <w:num w:numId="2">
     <w:abstractNumId w:val="2"/>
   </w:num>
-  <w:num w:numId="3" w16cid:durableId="936408588">
+  <w:num w:numId="3">
     <w:abstractNumId w:val="0"/>
   </w:num>
 </w:numbering>
 </file>
 
 <file path=word/styles.xml><?xml version="1.0" encoding="utf-8"?>
-<w:styles xmlns:mc="http://schemas.openxmlformats.org/markup-compatibility/2006" xmlns:r="http://schemas.openxmlformats.org/officeDocument/2006/relationships" xmlns:w="http://schemas.openxmlformats.org/wordprocessingml/2006/main" xmlns:w14="http://schemas.microsoft.com/office/word/2010/wordml" xmlns:w15="http://schemas.microsoft.com/office/word/2012/wordml" xmlns:w16cex="http://schemas.microsoft.com/office/word/2018/wordml/cex" xmlns:w16cid="http://schemas.microsoft.com/office/word/2016/wordml/cid" xmlns:w16="http://schemas.microsoft.com/office/word/2018/wordml" xmlns:w16du="http://schemas.microsoft.com/office/word/2023/wordml/word16du" xmlns:w16sdtdh="http://schemas.microsoft.com/office/word/2020/wordml/sdtdatahash" xmlns:w16sdtfl="http://schemas.microsoft.com/office/word/2024/wordml/sdtformatlock" xmlns:w16se="http://schemas.microsoft.com/office/word/2015/wordml/symex" mc:Ignorable="w14 w15 w16se w16cid w16 w16cex w16sdtdh w16sdtfl w16du">
+<w:styles xmlns:mc="http://schemas.openxmlformats.org/markup-compatibility/2006" xmlns:r="http://schemas.openxmlformats.org/officeDocument/2006/relationships" xmlns:w="http://schemas.openxmlformats.org/wordprocessingml/2006/main" xmlns:w14="http://schemas.microsoft.com/office/word/2010/wordml" mc:Ignorable="w14">
   <w:docDefaults>
     <w:rPrDefault>
       <w:rPr>
@@ -895,383 +979,144 @@
       </w:pPr>
     </w:pPrDefault>
   </w:docDefaults>
-  <w:latentStyles w:defLockedState="0" w:defUIPriority="99" w:defSemiHidden="0" w:defUnhideWhenUsed="0" w:defQFormat="0" w:count="376">
-    <w:lsdException w:name="Normal" w:uiPriority="0" w:qFormat="1"/>
-    <w:lsdException w:name="heading 1" w:uiPriority="9" w:qFormat="1"/>
-    <w:lsdException w:name="heading 2" w:semiHidden="1" w:uiPriority="9" w:unhideWhenUsed="1" w:qFormat="1"/>
-    <w:lsdException w:name="heading 3" w:semiHidden="1" w:uiPriority="9" w:unhideWhenUsed="1" w:qFormat="1"/>
-    <w:lsdException w:name="heading 4" w:semiHidden="1" w:uiPriority="9" w:unhideWhenUsed="1" w:qFormat="1"/>
-    <w:lsdException w:name="heading 5" w:semiHidden="1" w:uiPriority="9" w:unhideWhenUsed="1" w:qFormat="1"/>
-    <w:lsdException w:name="heading 6" w:semiHidden="1" w:uiPriority="9" w:unhideWhenUsed="1" w:qFormat="1"/>
-    <w:lsdException w:name="heading 7" w:semiHidden="1" w:uiPriority="9" w:unhideWhenUsed="1" w:qFormat="1"/>
-    <w:lsdException w:name="heading 8" w:semiHidden="1" w:uiPriority="9" w:unhideWhenUsed="1" w:qFormat="1"/>
-    <w:lsdException w:name="heading 9" w:semiHidden="1" w:uiPriority="9" w:unhideWhenUsed="1" w:qFormat="1"/>
-    <w:lsdException w:name="index 1" w:semiHidden="1" w:unhideWhenUsed="1"/>
-    <w:lsdException w:name="index 2" w:semiHidden="1" w:unhideWhenUsed="1"/>
-    <w:lsdException w:name="index 3" w:semiHidden="1" w:unhideWhenUsed="1"/>
-    <w:lsdException w:name="index 4" w:semiHidden="1" w:unhideWhenUsed="1"/>
-    <w:lsdException w:name="index 5" w:semiHidden="1" w:unhideWhenUsed="1"/>
-    <w:lsdException w:name="index 6" w:semiHidden="1" w:unhideWhenUsed="1"/>
-    <w:lsdException w:name="index 7" w:semiHidden="1" w:unhideWhenUsed="1"/>
-    <w:lsdException w:name="index 8" w:semiHidden="1" w:unhideWhenUsed="1"/>
-    <w:lsdException w:name="index 9" w:semiHidden="1" w:unhideWhenUsed="1"/>
-    <w:lsdException w:name="toc 1" w:semiHidden="1" w:uiPriority="39" w:unhideWhenUsed="1"/>
-    <w:lsdException w:name="toc 2" w:semiHidden="1" w:uiPriority="39" w:unhideWhenUsed="1"/>
-    <w:lsdException w:name="toc 3" w:semiHidden="1" w:uiPriority="39" w:unhideWhenUsed="1"/>
-    <w:lsdException w:name="toc 4" w:semiHidden="1" w:uiPriority="39" w:unhideWhenUsed="1"/>
-    <w:lsdException w:name="toc 5" w:semiHidden="1" w:uiPriority="39" w:unhideWhenUsed="1"/>
-    <w:lsdException w:name="toc 6" w:semiHidden="1" w:uiPriority="39" w:unhideWhenUsed="1"/>
-    <w:lsdException w:name="toc 7" w:semiHidden="1" w:uiPriority="39" w:unhideWhenUsed="1"/>
-    <w:lsdException w:name="toc 8" w:semiHidden="1" w:uiPriority="39" w:unhideWhenUsed="1"/>
-    <w:lsdException w:name="toc 9" w:semiHidden="1" w:uiPriority="39" w:unhideWhenUsed="1"/>
-    <w:lsdException w:name="Normal Indent" w:semiHidden="1" w:unhideWhenUsed="1"/>
-    <w:lsdException w:name="footnote text" w:semiHidden="1" w:unhideWhenUsed="1"/>
-    <w:lsdException w:name="annotation text" w:semiHidden="1" w:unhideWhenUsed="1"/>
-    <w:lsdException w:name="header" w:semiHidden="1" w:unhideWhenUsed="1"/>
-    <w:lsdException w:name="footer" w:semiHidden="1" w:unhideWhenUsed="1"/>
-    <w:lsdException w:name="index heading" w:semiHidden="1" w:unhideWhenUsed="1"/>
-    <w:lsdException w:name="caption" w:semiHidden="1" w:uiPriority="35" w:unhideWhenUsed="1" w:qFormat="1"/>
-    <w:lsdException w:name="table of figures" w:semiHidden="1" w:unhideWhenUsed="1"/>
-    <w:lsdException w:name="envelope address" w:semiHidden="1" w:unhideWhenUsed="1"/>
-    <w:lsdException w:name="envelope return" w:semiHidden="1" w:unhideWhenUsed="1"/>
-    <w:lsdException w:name="footnote reference" w:semiHidden="1" w:unhideWhenUsed="1"/>
-    <w:lsdException w:name="annotation reference" w:semiHidden="1" w:unhideWhenUsed="1"/>
-    <w:lsdException w:name="line number" w:semiHidden="1" w:unhideWhenUsed="1"/>
-    <w:lsdException w:name="page number" w:semiHidden="1" w:unhideWhenUsed="1"/>
-    <w:lsdException w:name="endnote reference" w:semiHidden="1" w:unhideWhenUsed="1"/>
-    <w:lsdException w:name="endnote text" w:semiHidden="1" w:unhideWhenUsed="1"/>
-    <w:lsdException w:name="table of authorities" w:semiHidden="1" w:unhideWhenUsed="1"/>
-    <w:lsdException w:name="macro" w:semiHidden="1" w:unhideWhenUsed="1"/>
-    <w:lsdException w:name="toa heading" w:semiHidden="1" w:unhideWhenUsed="1"/>
-    <w:lsdException w:name="List" w:semiHidden="1" w:unhideWhenUsed="1"/>
-    <w:lsdException w:name="List Bullet" w:semiHidden="1" w:unhideWhenUsed="1"/>
-    <w:lsdException w:name="List Number" w:semiHidden="1" w:unhideWhenUsed="1"/>
-    <w:lsdException w:name="List 2" w:semiHidden="1" w:unhideWhenUsed="1"/>
-    <w:lsdException w:name="List 3" w:semiHidden="1" w:unhideWhenUsed="1"/>
-    <w:lsdException w:name="List 4" w:semiHidden="1" w:unhideWhenUsed="1"/>
-    <w:lsdException w:name="List 5" w:semiHidden="1" w:unhideWhenUsed="1"/>
-    <w:lsdException w:name="List Bullet 2" w:semiHidden="1" w:unhideWhenUsed="1"/>
-    <w:lsdException w:name="List Bullet 3" w:semiHidden="1" w:unhideWhenUsed="1"/>
-    <w:lsdException w:name="List Bullet 4" w:semiHidden="1" w:unhideWhenUsed="1"/>
-    <w:lsdException w:name="List Bullet 5" w:semiHidden="1" w:unhideWhenUsed="1"/>
-    <w:lsdException w:name="List Number 2" w:semiHidden="1" w:unhideWhenUsed="1"/>
-    <w:lsdException w:name="List Number 3" w:semiHidden="1" w:unhideWhenUsed="1"/>
-    <w:lsdException w:name="List Number 4" w:semiHidden="1" w:unhideWhenUsed="1"/>
-    <w:lsdException w:name="List Number 5" w:semiHidden="1" w:unhideWhenUsed="1"/>
-    <w:lsdException w:name="Title" w:uiPriority="10" w:qFormat="1"/>
-    <w:lsdException w:name="Closing" w:semiHidden="1" w:unhideWhenUsed="1"/>
-    <w:lsdException w:name="Signature" w:semiHidden="1" w:unhideWhenUsed="1"/>
-    <w:lsdException w:name="Default Paragraph Font" w:semiHidden="1" w:uiPriority="1" w:unhideWhenUsed="1"/>
-    <w:lsdException w:name="Body Text" w:semiHidden="1" w:unhideWhenUsed="1"/>
-    <w:lsdException w:name="Body Text Indent" w:semiHidden="1" w:unhideWhenUsed="1"/>
-    <w:lsdException w:name="List Continue" w:semiHidden="1" w:unhideWhenUsed="1"/>
-    <w:lsdException w:name="List Continue 2" w:semiHidden="1" w:unhideWhenUsed="1"/>
-    <w:lsdException w:name="List Continue 3" w:semiHidden="1" w:unhideWhenUsed="1"/>
-    <w:lsdException w:name="List Continue 4" w:semiHidden="1" w:unhideWhenUsed="1"/>
-    <w:lsdException w:name="List Continue 5" w:semiHidden="1" w:unhideWhenUsed="1"/>
-    <w:lsdException w:name="Message Header" w:semiHidden="1" w:unhideWhenUsed="1"/>
-    <w:lsdException w:name="Subtitle" w:uiPriority="11" w:qFormat="1"/>
-    <w:lsdException w:name="Salutation" w:semiHidden="1" w:unhideWhenUsed="1"/>
-    <w:lsdException w:name="Date" w:semiHidden="1" w:unhideWhenUsed="1"/>
-    <w:lsdException w:name="Body Text First Indent" w:semiHidden="1" w:unhideWhenUsed="1"/>
-    <w:lsdException w:name="Body Text First Indent 2" w:semiHidden="1" w:unhideWhenUsed="1"/>
-    <w:lsdException w:name="Note Heading" w:semiHidden="1" w:unhideWhenUsed="1"/>
-    <w:lsdException w:name="Body Text 2" w:semiHidden="1" w:unhideWhenUsed="1"/>
-    <w:lsdException w:name="Body Text 3" w:semiHidden="1" w:unhideWhenUsed="1"/>
-    <w:lsdException w:name="Body Text Indent 2" w:semiHidden="1" w:unhideWhenUsed="1"/>
-    <w:lsdException w:name="Body Text Indent 3" w:semiHidden="1" w:unhideWhenUsed="1"/>
-    <w:lsdException w:name="Block Text" w:semiHidden="1" w:unhideWhenUsed="1"/>
-    <w:lsdException w:name="Hyperlink" w:semiHidden="1" w:unhideWhenUsed="1"/>
-    <w:lsdException w:name="FollowedHyperlink" w:semiHidden="1" w:unhideWhenUsed="1"/>
-    <w:lsdException w:name="Strong" w:uiPriority="22" w:qFormat="1"/>
-    <w:lsdException w:name="Emphasis" w:uiPriority="20" w:qFormat="1"/>
-    <w:lsdException w:name="Document Map" w:semiHidden="1" w:unhideWhenUsed="1"/>
-    <w:lsdException w:name="Plain Text" w:semiHidden="1" w:unhideWhenUsed="1"/>
-    <w:lsdException w:name="E-mail Signature" w:semiHidden="1" w:unhideWhenUsed="1"/>
-    <w:lsdException w:name="HTML Top of Form" w:semiHidden="1" w:unhideWhenUsed="1"/>
-    <w:lsdException w:name="HTML Bottom of Form" w:semiHidden="1" w:unhideWhenUsed="1"/>
-    <w:lsdException w:name="Normal (Web)" w:semiHidden="1" w:unhideWhenUsed="1"/>
-    <w:lsdException w:name="HTML Acronym" w:semiHidden="1" w:unhideWhenUsed="1"/>
-    <w:lsdException w:name="HTML Address" w:semiHidden="1" w:unhideWhenUsed="1"/>
-    <w:lsdException w:name="HTML Cite" w:semiHidden="1" w:unhideWhenUsed="1"/>
-    <w:lsdException w:name="HTML Code" w:semiHidden="1" w:unhideWhenUsed="1"/>
-    <w:lsdException w:name="HTML Definition" w:semiHidden="1" w:unhideWhenUsed="1"/>
-    <w:lsdException w:name="HTML Keyboard" w:semiHidden="1" w:unhideWhenUsed="1"/>
-    <w:lsdException w:name="HTML Preformatted" w:semiHidden="1" w:unhideWhenUsed="1"/>
-    <w:lsdException w:name="HTML Sample" w:semiHidden="1" w:unhideWhenUsed="1"/>
-    <w:lsdException w:name="HTML Typewriter" w:semiHidden="1" w:unhideWhenUsed="1"/>
-    <w:lsdException w:name="HTML Variable" w:semiHidden="1" w:unhideWhenUsed="1"/>
-    <w:lsdException w:name="Normal Table" w:semiHidden="1" w:unhideWhenUsed="1"/>
-    <w:lsdException w:name="annotation subject" w:semiHidden="1" w:unhideWhenUsed="1"/>
-    <w:lsdException w:name="No List" w:semiHidden="1" w:unhideWhenUsed="1"/>
-    <w:lsdException w:name="Outline List 1" w:semiHidden="1" w:unhideWhenUsed="1"/>
-    <w:lsdException w:name="Outline List 2" w:semiHidden="1" w:unhideWhenUsed="1"/>
-    <w:lsdException w:name="Outline List 3" w:semiHidden="1" w:unhideWhenUsed="1"/>
-    <w:lsdException w:name="Table Simple 1" w:semiHidden="1" w:unhideWhenUsed="1"/>
-    <w:lsdException w:name="Table Simple 2" w:semiHidden="1" w:unhideWhenUsed="1"/>
-    <w:lsdException w:name="Table Simple 3" w:semiHidden="1" w:unhideWhenUsed="1"/>
-    <w:lsdException w:name="Table Classic 1" w:semiHidden="1" w:unhideWhenUsed="1"/>
-    <w:lsdException w:name="Table Classic 2" w:semiHidden="1" w:unhideWhenUsed="1"/>
-    <w:lsdException w:name="Table Classic 3" w:semiHidden="1" w:unhideWhenUsed="1"/>
-    <w:lsdException w:name="Table Classic 4" w:semiHidden="1" w:unhideWhenUsed="1"/>
-    <w:lsdException w:name="Table Colorful 1" w:semiHidden="1" w:unhideWhenUsed="1"/>
-    <w:lsdException w:name="Table Colorful 2" w:semiHidden="1" w:unhideWhenUsed="1"/>
-    <w:lsdException w:name="Table Colorful 3" w:semiHidden="1" w:unhideWhenUsed="1"/>
-    <w:lsdException w:name="Table Columns 1" w:semiHidden="1" w:unhideWhenUsed="1"/>
-    <w:lsdException w:name="Table Columns 2" w:semiHidden="1" w:unhideWhenUsed="1"/>
-    <w:lsdException w:name="Table Columns 3" w:semiHidden="1" w:unhideWhenUsed="1"/>
-    <w:lsdException w:name="Table Columns 4" w:semiHidden="1" w:unhideWhenUsed="1"/>
-    <w:lsdException w:name="Table Columns 5" w:semiHidden="1" w:unhideWhenUsed="1"/>
-    <w:lsdException w:name="Table Grid 1" w:semiHidden="1" w:unhideWhenUsed="1"/>
-    <w:lsdException w:name="Table Grid 2" w:semiHidden="1" w:unhideWhenUsed="1"/>
-    <w:lsdException w:name="Table Grid 3" w:semiHidden="1" w:unhideWhenUsed="1"/>
-    <w:lsdException w:name="Table Grid 4" w:semiHidden="1" w:unhideWhenUsed="1"/>
-    <w:lsdException w:name="Table Grid 5" w:semiHidden="1" w:unhideWhenUsed="1"/>
-    <w:lsdException w:name="Table Grid 6" w:semiHidden="1" w:unhideWhenUsed="1"/>
-    <w:lsdException w:name="Table Grid 7" w:semiHidden="1" w:unhideWhenUsed="1"/>
-    <w:lsdException w:name="Table Grid 8" w:semiHidden="1" w:unhideWhenUsed="1"/>
-    <w:lsdException w:name="Table List 1" w:semiHidden="1" w:unhideWhenUsed="1"/>
-    <w:lsdException w:name="Table List 2" w:semiHidden="1" w:unhideWhenUsed="1"/>
-    <w:lsdException w:name="Table List 3" w:semiHidden="1" w:unhideWhenUsed="1"/>
-    <w:lsdException w:name="Table List 4" w:semiHidden="1" w:unhideWhenUsed="1"/>
-    <w:lsdException w:name="Table List 5" w:semiHidden="1" w:unhideWhenUsed="1"/>
-    <w:lsdException w:name="Table List 6" w:semiHidden="1" w:unhideWhenUsed="1"/>
-    <w:lsdException w:name="Table List 7" w:semiHidden="1" w:unhideWhenUsed="1"/>
-    <w:lsdException w:name="Table List 8" w:semiHidden="1" w:unhideWhenUsed="1"/>
-    <w:lsdException w:name="Table 3D effects 1" w:semiHidden="1" w:unhideWhenUsed="1"/>
-    <w:lsdException w:name="Table 3D effects 2" w:semiHidden="1" w:unhideWhenUsed="1"/>
-    <w:lsdException w:name="Table 3D effects 3" w:semiHidden="1" w:unhideWhenUsed="1"/>
-    <w:lsdException w:name="Table Contemporary" w:semiHidden="1" w:unhideWhenUsed="1"/>
-    <w:lsdException w:name="Table Elegant" w:semiHidden="1" w:unhideWhenUsed="1"/>
-    <w:lsdException w:name="Table Professional" w:semiHidden="1" w:unhideWhenUsed="1"/>
-    <w:lsdException w:name="Table Subtle 1" w:semiHidden="1" w:unhideWhenUsed="1"/>
-    <w:lsdException w:name="Table Subtle 2" w:semiHidden="1" w:unhideWhenUsed="1"/>
-    <w:lsdException w:name="Table Web 1" w:semiHidden="1" w:unhideWhenUsed="1"/>
-    <w:lsdException w:name="Table Web 2" w:semiHidden="1" w:unhideWhenUsed="1"/>
-    <w:lsdException w:name="Table Web 3" w:semiHidden="1" w:unhideWhenUsed="1"/>
-    <w:lsdException w:name="Balloon Text" w:semiHidden="1" w:unhideWhenUsed="1"/>
-    <w:lsdException w:name="Table Grid" w:uiPriority="59"/>
-    <w:lsdException w:name="Table Theme" w:semiHidden="1" w:unhideWhenUsed="1"/>
-    <w:lsdException w:name="Placeholder Text" w:semiHidden="1"/>
-    <w:lsdException w:name="No Spacing" w:uiPriority="1" w:qFormat="1"/>
-    <w:lsdException w:name="Light Shading" w:uiPriority="60"/>
-    <w:lsdException w:name="Light List" w:uiPriority="61"/>
-    <w:lsdException w:name="Light Grid" w:uiPriority="62"/>
-    <w:lsdException w:name="Medium Shading 1" w:uiPriority="63"/>
-    <w:lsdException w:name="Medium Shading 2" w:uiPriority="64"/>
-    <w:lsdException w:name="Medium List 1" w:uiPriority="65"/>
-    <w:lsdException w:name="Medium List 2" w:uiPriority="66"/>
-    <w:lsdException w:name="Medium Grid 1" w:uiPriority="67"/>
-    <w:lsdException w:name="Medium Grid 2" w:uiPriority="68"/>
-    <w:lsdException w:name="Medium Grid 3" w:uiPriority="69"/>
-    <w:lsdException w:name="Dark List" w:uiPriority="70"/>
-    <w:lsdException w:name="Colorful Shading" w:uiPriority="71"/>
-    <w:lsdException w:name="Colorful List" w:uiPriority="72"/>
-    <w:lsdException w:name="Colorful Grid" w:uiPriority="73"/>
-    <w:lsdException w:name="Light Shading Accent 1" w:uiPriority="60"/>
-    <w:lsdException w:name="Light List Accent 1" w:uiPriority="61"/>
-    <w:lsdException w:name="Light Grid Accent 1" w:uiPriority="62"/>
-    <w:lsdException w:name="Medium Shading 1 Accent 1" w:uiPriority="63"/>
-    <w:lsdException w:name="Medium Shading 2 Accent 1" w:uiPriority="64"/>
-    <w:lsdException w:name="Medium List 1 Accent 1" w:uiPriority="65"/>
-    <w:lsdException w:name="Revision" w:semiHidden="1"/>
-    <w:lsdException w:name="List Paragraph" w:uiPriority="34" w:qFormat="1"/>
-    <w:lsdException w:name="Quote" w:uiPriority="29" w:qFormat="1"/>
-    <w:lsdException w:name="Intense Quote" w:uiPriority="30" w:qFormat="1"/>
-    <w:lsdException w:name="Medium List 2 Accent 1" w:uiPriority="66"/>
-    <w:lsdException w:name="Medium Grid 1 Accent 1" w:uiPriority="67"/>
-    <w:lsdException w:name="Medium Grid 2 Accent 1" w:uiPriority="68"/>
-    <w:lsdException w:name="Medium Grid 3 Accent 1" w:uiPriority="69"/>
-    <w:lsdException w:name="Dark List Accent 1" w:uiPriority="70"/>
-    <w:lsdException w:name="Colorful Shading Accent 1" w:uiPriority="71"/>
-    <w:lsdException w:name="Colorful List Accent 1" w:uiPriority="72"/>
-    <w:lsdException w:name="Colorful Grid Accent 1" w:uiPriority="73"/>
-    <w:lsdException w:name="Light Shading Accent 2" w:uiPriority="60"/>
-    <w:lsdException w:name="Light List Accent 2" w:uiPriority="61"/>
-    <w:lsdException w:name="Light Grid Accent 2" w:uiPriority="62"/>
-    <w:lsdException w:name="Medium Shading 1 Accent 2" w:uiPriority="63"/>
-    <w:lsdException w:name="Medium Shading 2 Accent 2" w:uiPriority="64"/>
-    <w:lsdException w:name="Medium List 1 Accent 2" w:uiPriority="65"/>
-    <w:lsdException w:name="Medium List 2 Accent 2" w:uiPriority="66"/>
-    <w:lsdException w:name="Medium Grid 1 Accent 2" w:uiPriority="67"/>
-    <w:lsdException w:name="Medium Grid 2 Accent 2" w:uiPriority="68"/>
-    <w:lsdException w:name="Medium Grid 3 Accent 2" w:uiPriority="69"/>
-    <w:lsdException w:name="Dark List Accent 2" w:uiPriority="70"/>
-    <w:lsdException w:name="Colorful Shading Accent 2" w:uiPriority="71"/>
-    <w:lsdException w:name="Colorful List Accent 2" w:uiPriority="72"/>
-    <w:lsdException w:name="Colorful Grid Accent 2" w:uiPriority="73"/>
-    <w:lsdException w:name="Light Shading Accent 3" w:uiPriority="60"/>
-    <w:lsdException w:name="Light List Accent 3" w:uiPriority="61"/>
-    <w:lsdException w:name="Light Grid Accent 3" w:uiPriority="62"/>
-    <w:lsdException w:name="Medium Shading 1 Accent 3" w:uiPriority="63"/>
-    <w:lsdException w:name="Medium Shading 2 Accent 3" w:uiPriority="64"/>
-    <w:lsdException w:name="Medium List 1 Accent 3" w:uiPriority="65"/>
-    <w:lsdException w:name="Medium List 2 Accent 3" w:uiPriority="66"/>
-    <w:lsdException w:name="Medium Grid 1 Accent 3" w:uiPriority="67"/>
-    <w:lsdException w:name="Medium Grid 2 Accent 3" w:uiPriority="68"/>
-    <w:lsdException w:name="Medium Grid 3 Accent 3" w:uiPriority="69"/>
-    <w:lsdException w:name="Dark List Accent 3" w:uiPriority="70"/>
-    <w:lsdException w:name="Colorful Shading Accent 3" w:uiPriority="71"/>
-    <w:lsdException w:name="Colorful List Accent 3" w:uiPriority="72"/>
-    <w:lsdException w:name="Colorful Grid Accent 3" w:uiPriority="73"/>
-    <w:lsdException w:name="Light Shading Accent 4" w:uiPriority="60"/>
-    <w:lsdException w:name="Light List Accent 4" w:uiPriority="61"/>
-    <w:lsdException w:name="Light Grid Accent 4" w:uiPriority="62"/>
-    <w:lsdException w:name="Medium Shading 1 Accent 4" w:uiPriority="63"/>
-    <w:lsdException w:name="Medium Shading 2 Accent 4" w:uiPriority="64"/>
-    <w:lsdException w:name="Medium List 1 Accent 4" w:uiPriority="65"/>
-    <w:lsdException w:name="Medium List 2 Accent 4" w:uiPriority="66"/>
-    <w:lsdException w:name="Medium Grid 1 Accent 4" w:uiPriority="67"/>
-    <w:lsdException w:name="Medium Grid 2 Accent 4" w:uiPriority="68"/>
-    <w:lsdException w:name="Medium Grid 3 Accent 4" w:uiPriority="69"/>
-    <w:lsdException w:name="Dark List Accent 4" w:uiPriority="70"/>
-    <w:lsdException w:name="Colorful Shading Accent 4" w:uiPriority="71"/>
-    <w:lsdException w:name="Colorful List Accent 4" w:uiPriority="72"/>
-    <w:lsdException w:name="Colorful Grid Accent 4" w:uiPriority="73"/>
-    <w:lsdException w:name="Light Shading Accent 5" w:uiPriority="60"/>
-    <w:lsdException w:name="Light List Accent 5" w:uiPriority="61"/>
-    <w:lsdException w:name="Light Grid Accent 5" w:uiPriority="62"/>
-    <w:lsdException w:name="Medium Shading 1 Accent 5" w:uiPriority="63"/>
-    <w:lsdException w:name="Medium Shading 2 Accent 5" w:uiPriority="64"/>
-    <w:lsdException w:name="Medium List 1 Accent 5" w:uiPriority="65"/>
-    <w:lsdException w:name="Medium List 2 Accent 5" w:uiPriority="66"/>
-    <w:lsdException w:name="Medium Grid 1 Accent 5" w:uiPriority="67"/>
-    <w:lsdException w:name="Medium Grid 2 Accent 5" w:uiPriority="68"/>
-    <w:lsdException w:name="Medium Grid 3 Accent 5" w:uiPriority="69"/>
-    <w:lsdException w:name="Dark List Accent 5" w:uiPriority="70"/>
-    <w:lsdException w:name="Colorful Shading Accent 5" w:uiPriority="71"/>
-    <w:lsdException w:name="Colorful List Accent 5" w:uiPriority="72"/>
-    <w:lsdException w:name="Colorful Grid Accent 5" w:uiPriority="73"/>
-    <w:lsdException w:name="Light Shading Accent 6" w:uiPriority="60"/>
-    <w:lsdException w:name="Light List Accent 6" w:uiPriority="61"/>
-    <w:lsdException w:name="Light Grid Accent 6" w:uiPriority="62"/>
-    <w:lsdException w:name="Medium Shading 1 Accent 6" w:uiPriority="63"/>
-    <w:lsdException w:name="Medium Shading 2 Accent 6" w:uiPriority="64"/>
-    <w:lsdException w:name="Medium List 1 Accent 6" w:uiPriority="65"/>
-    <w:lsdException w:name="Medium List 2 Accent 6" w:uiPriority="66"/>
-    <w:lsdException w:name="Medium Grid 1 Accent 6" w:uiPriority="67"/>
-    <w:lsdException w:name="Medium Grid 2 Accent 6" w:uiPriority="68"/>
-    <w:lsdException w:name="Medium Grid 3 Accent 6" w:uiPriority="69"/>
-    <w:lsdException w:name="Dark List Accent 6" w:uiPriority="70"/>
-    <w:lsdException w:name="Colorful Shading Accent 6" w:uiPriority="71"/>
-    <w:lsdException w:name="Colorful List Accent 6" w:uiPriority="72"/>
-    <w:lsdException w:name="Colorful Grid Accent 6" w:uiPriority="73"/>
-    <w:lsdException w:name="Subtle Emphasis" w:uiPriority="19" w:qFormat="1"/>
-    <w:lsdException w:name="Intense Emphasis" w:uiPriority="21" w:qFormat="1"/>
-    <w:lsdException w:name="Subtle Reference" w:uiPriority="31" w:qFormat="1"/>
-    <w:lsdException w:name="Intense Reference" w:uiPriority="32" w:qFormat="1"/>
-    <w:lsdException w:name="Book Title" w:uiPriority="33" w:qFormat="1"/>
-    <w:lsdException w:name="Bibliography" w:semiHidden="1" w:uiPriority="37" w:unhideWhenUsed="1"/>
-    <w:lsdException w:name="TOC Heading" w:semiHidden="1" w:uiPriority="39" w:unhideWhenUsed="1" w:qFormat="1"/>
-    <w:lsdException w:name="Plain Table 1" w:uiPriority="41"/>
-    <w:lsdException w:name="Plain Table 2" w:uiPriority="42"/>
-    <w:lsdException w:name="Plain Table 3" w:uiPriority="43"/>
-    <w:lsdException w:name="Plain Table 4" w:uiPriority="44"/>
-    <w:lsdException w:name="Plain Table 5" w:uiPriority="45"/>
-    <w:lsdException w:name="Grid Table Light" w:uiPriority="40"/>
-    <w:lsdException w:name="Grid Table 1 Light" w:uiPriority="46"/>
-    <w:lsdException w:name="Grid Table 2" w:uiPriority="47"/>
-    <w:lsdException w:name="Grid Table 3" w:uiPriority="48"/>
-    <w:lsdException w:name="Grid Table 4" w:uiPriority="49"/>
-    <w:lsdException w:name="Grid Table 5 Dark" w:uiPriority="50"/>
-    <w:lsdException w:name="Grid Table 6 Colorful" w:uiPriority="51"/>
-    <w:lsdException w:name="Grid Table 7 Colorful" w:uiPriority="52"/>
-    <w:lsdException w:name="Grid Table 1 Light Accent 1" w:uiPriority="46"/>
-    <w:lsdException w:name="Grid Table 2 Accent 1" w:uiPriority="47"/>
-    <w:lsdException w:name="Grid Table 3 Accent 1" w:uiPriority="48"/>
-    <w:lsdException w:name="Grid Table 4 Accent 1" w:uiPriority="49"/>
-    <w:lsdException w:name="Grid Table 5 Dark Accent 1" w:uiPriority="50"/>
-    <w:lsdException w:name="Grid Table 6 Colorful Accent 1" w:uiPriority="51"/>
-    <w:lsdException w:name="Grid Table 7 Colorful Accent 1" w:uiPriority="52"/>
-    <w:lsdException w:name="Grid Table 1 Light Accent 2" w:uiPriority="46"/>
-    <w:lsdException w:name="Grid Table 2 Accent 2" w:uiPriority="47"/>
-    <w:lsdException w:name="Grid Table 3 Accent 2" w:uiPriority="48"/>
-    <w:lsdException w:name="Grid Table 4 Accent 2" w:uiPriority="49"/>
-    <w:lsdException w:name="Grid Table 5 Dark Accent 2" w:uiPriority="50"/>
-    <w:lsdException w:name="Grid Table 6 Colorful Accent 2" w:uiPriority="51"/>
-    <w:lsdException w:name="Grid Table 7 Colorful Accent 2" w:uiPriority="52"/>
-    <w:lsdException w:name="Grid Table 1 Light Accent 3" w:uiPriority="46"/>
-    <w:lsdException w:name="Grid Table 2 Accent 3" w:uiPriority="47"/>
-    <w:lsdException w:name="Grid Table 3 Accent 3" w:uiPriority="48"/>
-    <w:lsdException w:name="Grid Table 4 Accent 3" w:uiPriority="49"/>
-    <w:lsdException w:name="Grid Table 5 Dark Accent 3" w:uiPriority="50"/>
-    <w:lsdException w:name="Grid Table 6 Colorful Accent 3" w:uiPriority="51"/>
-    <w:lsdException w:name="Grid Table 7 Colorful Accent 3" w:uiPriority="52"/>
-    <w:lsdException w:name="Grid Table 1 Light Accent 4" w:uiPriority="46"/>
-    <w:lsdException w:name="Grid Table 2 Accent 4" w:uiPriority="47"/>
-    <w:lsdException w:name="Grid Table 3 Accent 4" w:uiPriority="48"/>
-    <w:lsdException w:name="Grid Table 4 Accent 4" w:uiPriority="49"/>
-    <w:lsdException w:name="Grid Table 5 Dark Accent 4" w:uiPriority="50"/>
-    <w:lsdException w:name="Grid Table 6 Colorful Accent 4" w:uiPriority="51"/>
-    <w:lsdException w:name="Grid Table 7 Colorful Accent 4" w:uiPriority="52"/>
-    <w:lsdException w:name="Grid Table 1 Light Accent 5" w:uiPriority="46"/>
-    <w:lsdException w:name="Grid Table 2 Accent 5" w:uiPriority="47"/>
-    <w:lsdException w:name="Grid Table 3 Accent 5" w:uiPriority="48"/>
-    <w:lsdException w:name="Grid Table 4 Accent 5" w:uiPriority="49"/>
-    <w:lsdException w:name="Grid Table 5 Dark Accent 5" w:uiPriority="50"/>
-    <w:lsdException w:name="Grid Table 6 Colorful Accent 5" w:uiPriority="51"/>
-    <w:lsdException w:name="Grid Table 7 Colorful Accent 5" w:uiPriority="52"/>
-    <w:lsdException w:name="Grid Table 1 Light Accent 6" w:uiPriority="46"/>
-    <w:lsdException w:name="Grid Table 2 Accent 6" w:uiPriority="47"/>
-    <w:lsdException w:name="Grid Table 3 Accent 6" w:uiPriority="48"/>
-    <w:lsdException w:name="Grid Table 4 Accent 6" w:uiPriority="49"/>
-    <w:lsdException w:name="Grid Table 5 Dark Accent 6" w:uiPriority="50"/>
-    <w:lsdException w:name="Grid Table 6 Colorful Accent 6" w:uiPriority="51"/>
-    <w:lsdException w:name="Grid Table 7 Colorful Accent 6" w:uiPriority="52"/>
-    <w:lsdException w:name="List Table 1 Light" w:uiPriority="46"/>
-    <w:lsdException w:name="List Table 2" w:uiPriority="47"/>
-    <w:lsdException w:name="List Table 3" w:uiPriority="48"/>
-    <w:lsdException w:name="List Table 4" w:uiPriority="49"/>
-    <w:lsdException w:name="List Table 5 Dark" w:uiPriority="50"/>
-    <w:lsdException w:name="List Table 6 Colorful" w:uiPriority="51"/>
-    <w:lsdException w:name="List Table 7 Colorful" w:uiPriority="52"/>
-    <w:lsdException w:name="List Table 1 Light Accent 1" w:uiPriority="46"/>
-    <w:lsdException w:name="List Table 2 Accent 1" w:uiPriority="47"/>
-    <w:lsdException w:name="List Table 3 Accent 1" w:uiPriority="48"/>
-    <w:lsdException w:name="List Table 4 Accent 1" w:uiPriority="49"/>
-    <w:lsdException w:name="List Table 5 Dark Accent 1" w:uiPriority="50"/>
-    <w:lsdException w:name="List Table 6 Colorful Accent 1" w:uiPriority="51"/>
-    <w:lsdException w:name="List Table 7 Colorful Accent 1" w:uiPriority="52"/>
-    <w:lsdException w:name="List Table 1 Light Accent 2" w:uiPriority="46"/>
-    <w:lsdException w:name="List Table 2 Accent 2" w:uiPriority="47"/>
-    <w:lsdException w:name="List Table 3 Accent 2" w:uiPriority="48"/>
-    <w:lsdException w:name="List Table 4 Accent 2" w:uiPriority="49"/>
-    <w:lsdException w:name="List Table 5 Dark Accent 2" w:uiPriority="50"/>
-    <w:lsdException w:name="List Table 6 Colorful Accent 2" w:uiPriority="51"/>
-    <w:lsdException w:name="List Table 7 Colorful Accent 2" w:uiPriority="52"/>
-    <w:lsdException w:name="List Table 1 Light Accent 3" w:uiPriority="46"/>
-    <w:lsdException w:name="List Table 2 Accent 3" w:uiPriority="47"/>
-    <w:lsdException w:name="List Table 3 Accent 3" w:uiPriority="48"/>
-    <w:lsdException w:name="List Table 4 Accent 3" w:uiPriority="49"/>
-    <w:lsdException w:name="List Table 5 Dark Accent 3" w:uiPriority="50"/>
-    <w:lsdException w:name="List Table 6 Colorful Accent 3" w:uiPriority="51"/>
-    <w:lsdException w:name="List Table 7 Colorful Accent 3" w:uiPriority="52"/>
-    <w:lsdException w:name="List Table 1 Light Accent 4" w:uiPriority="46"/>
-    <w:lsdException w:name="List Table 2 Accent 4" w:uiPriority="47"/>
-    <w:lsdException w:name="List Table 3 Accent 4" w:uiPriority="48"/>
-    <w:lsdException w:name="List Table 4 Accent 4" w:uiPriority="49"/>
-    <w:lsdException w:name="List Table 5 Dark Accent 4" w:uiPriority="50"/>
-    <w:lsdException w:name="List Table 6 Colorful Accent 4" w:uiPriority="51"/>
-    <w:lsdException w:name="List Table 7 Colorful Accent 4" w:uiPriority="52"/>
-    <w:lsdException w:name="List Table 1 Light Accent 5" w:uiPriority="46"/>
-    <w:lsdException w:name="List Table 2 Accent 5" w:uiPriority="47"/>
-    <w:lsdException w:name="List Table 3 Accent 5" w:uiPriority="48"/>
-    <w:lsdException w:name="List Table 4 Accent 5" w:uiPriority="49"/>
-    <w:lsdException w:name="List Table 5 Dark Accent 5" w:uiPriority="50"/>
-    <w:lsdException w:name="List Table 6 Colorful Accent 5" w:uiPriority="51"/>
-    <w:lsdException w:name="List Table 7 Colorful Accent 5" w:uiPriority="52"/>
-    <w:lsdException w:name="List Table 1 Light Accent 6" w:uiPriority="46"/>
-    <w:lsdException w:name="List Table 2 Accent 6" w:uiPriority="47"/>
-    <w:lsdException w:name="List Table 3 Accent 6" w:uiPriority="48"/>
-    <w:lsdException w:name="List Table 4 Accent 6" w:uiPriority="49"/>
-    <w:lsdException w:name="List Table 5 Dark Accent 6" w:uiPriority="50"/>
-    <w:lsdException w:name="List Table 6 Colorful Accent 6" w:uiPriority="51"/>
-    <w:lsdException w:name="List Table 7 Colorful Accent 6" w:uiPriority="52"/>
-    <w:lsdException w:name="Mention" w:semiHidden="1" w:unhideWhenUsed="1"/>
-    <w:lsdException w:name="Smart Hyperlink" w:semiHidden="1" w:unhideWhenUsed="1"/>
-    <w:lsdException w:name="Hashtag" w:semiHidden="1" w:unhideWhenUsed="1"/>
-    <w:lsdException w:name="Unresolved Mention" w:semiHidden="1" w:unhideWhenUsed="1"/>
-    <w:lsdException w:name="Smart Link" w:semiHidden="1" w:unhideWhenUsed="1"/>
+  <w:latentStyles w:defLockedState="0" w:defUIPriority="99" w:defSemiHidden="1" w:defUnhideWhenUsed="1" w:defQFormat="0" w:count="267">
+    <w:lsdException w:name="Normal" w:semiHidden="0" w:uiPriority="0" w:unhideWhenUsed="0" w:qFormat="1"/>
+    <w:lsdException w:name="heading 1" w:semiHidden="0" w:uiPriority="9" w:unhideWhenUsed="0" w:qFormat="1"/>
+    <w:lsdException w:name="heading 2" w:uiPriority="9" w:qFormat="1"/>
+    <w:lsdException w:name="heading 3" w:uiPriority="9" w:qFormat="1"/>
+    <w:lsdException w:name="heading 4" w:uiPriority="9" w:qFormat="1"/>
+    <w:lsdException w:name="heading 5" w:uiPriority="9" w:qFormat="1"/>
+    <w:lsdException w:name="heading 6" w:uiPriority="9" w:qFormat="1"/>
+    <w:lsdException w:name="heading 7" w:uiPriority="9" w:qFormat="1"/>
+    <w:lsdException w:name="heading 8" w:uiPriority="9" w:qFormat="1"/>
+    <w:lsdException w:name="heading 9" w:uiPriority="9" w:qFormat="1"/>
+    <w:lsdException w:name="toc 1" w:uiPriority="39"/>
+    <w:lsdException w:name="toc 2" w:uiPriority="39"/>
+    <w:lsdException w:name="toc 3" w:uiPriority="39"/>
+    <w:lsdException w:name="toc 4" w:uiPriority="39"/>
+    <w:lsdException w:name="toc 5" w:uiPriority="39"/>
+    <w:lsdException w:name="toc 6" w:uiPriority="39"/>
+    <w:lsdException w:name="toc 7" w:uiPriority="39"/>
+    <w:lsdException w:name="toc 8" w:uiPriority="39"/>
+    <w:lsdException w:name="toc 9" w:uiPriority="39"/>
+    <w:lsdException w:name="caption" w:uiPriority="35" w:qFormat="1"/>
+    <w:lsdException w:name="Title" w:semiHidden="0" w:uiPriority="10" w:unhideWhenUsed="0" w:qFormat="1"/>
+    <w:lsdException w:name="Default Paragraph Font" w:uiPriority="1"/>
+    <w:lsdException w:name="Subtitle" w:semiHidden="0" w:uiPriority="11" w:unhideWhenUsed="0" w:qFormat="1"/>
+    <w:lsdException w:name="Strong" w:semiHidden="0" w:uiPriority="22" w:unhideWhenUsed="0" w:qFormat="1"/>
+    <w:lsdException w:name="Emphasis" w:semiHidden="0" w:uiPriority="20" w:unhideWhenUsed="0" w:qFormat="1"/>
+    <w:lsdException w:name="Table Grid" w:semiHidden="0" w:uiPriority="59" w:unhideWhenUsed="0"/>
+    <w:lsdException w:name="Placeholder Text" w:unhideWhenUsed="0"/>
+    <w:lsdException w:name="No Spacing" w:semiHidden="0" w:uiPriority="1" w:unhideWhenUsed="0" w:qFormat="1"/>
+    <w:lsdException w:name="Light Shading" w:semiHidden="0" w:uiPriority="60" w:unhideWhenUsed="0"/>
+    <w:lsdException w:name="Light List" w:semiHidden="0" w:uiPriority="61" w:unhideWhenUsed="0"/>
+    <w:lsdException w:name="Light Grid" w:semiHidden="0" w:uiPriority="62" w:unhideWhenUsed="0"/>
+    <w:lsdException w:name="Medium Shading 1" w:semiHidden="0" w:uiPriority="63" w:unhideWhenUsed="0"/>
+    <w:lsdException w:name="Medium Shading 2" w:semiHidden="0" w:uiPriority="64" w:unhideWhenUsed="0"/>
+    <w:lsdException w:name="Medium List 1" w:semiHidden="0" w:uiPriority="65" w:unhideWhenUsed="0"/>
+    <w:lsdException w:name="Medium List 2" w:semiHidden="0" w:uiPriority="66" w:unhideWhenUsed="0"/>
+    <w:lsdException w:name="Medium Grid 1" w:semiHidden="0" w:uiPriority="67" w:unhideWhenUsed="0"/>
+    <w:lsdException w:name="Medium Grid 2" w:semiHidden="0" w:uiPriority="68" w:unhideWhenUsed="0"/>
+    <w:lsdException w:name="Medium Grid 3" w:semiHidden="0" w:uiPriority="69" w:unhideWhenUsed="0"/>
+    <w:lsdException w:name="Dark List" w:semiHidden="0" w:uiPriority="70" w:unhideWhenUsed="0"/>
+    <w:lsdException w:name="Colorful Shading" w:semiHidden="0" w:uiPriority="71" w:unhideWhenUsed="0"/>
+    <w:lsdException w:name="Colorful List" w:semiHidden="0" w:uiPriority="72" w:unhideWhenUsed="0"/>
+    <w:lsdException w:name="Colorful Grid" w:semiHidden="0" w:uiPriority="73" w:unhideWhenUsed="0"/>
+    <w:lsdException w:name="Light Shading Accent 1" w:semiHidden="0" w:uiPriority="60" w:unhideWhenUsed="0"/>
+    <w:lsdException w:name="Light List Accent 1" w:semiHidden="0" w:uiPriority="61" w:unhideWhenUsed="0"/>
+    <w:lsdException w:name="Light Grid Accent 1" w:semiHidden="0" w:uiPriority="62" w:unhideWhenUsed="0"/>
+    <w:lsdException w:name="Medium Shading 1 Accent 1" w:semiHidden="0" w:uiPriority="63" w:unhideWhenUsed="0"/>
+    <w:lsdException w:name="Medium Shading 2 Accent 1" w:semiHidden="0" w:uiPriority="64" w:unhideWhenUsed="0"/>
+    <w:lsdException w:name="Medium List 1 Accent 1" w:semiHidden="0" w:uiPriority="65" w:unhideWhenUsed="0"/>
+    <w:lsdException w:name="Revision" w:unhideWhenUsed="0"/>
+    <w:lsdException w:name="List Paragraph" w:semiHidden="0" w:uiPriority="34" w:unhideWhenUsed="0" w:qFormat="1"/>
+    <w:lsdException w:name="Quote" w:semiHidden="0" w:uiPriority="29" w:unhideWhenUsed="0" w:qFormat="1"/>
+    <w:lsdException w:name="Intense Quote" w:semiHidden="0" w:uiPriority="30" w:unhideWhenUsed="0" w:qFormat="1"/>
+    <w:lsdException w:name="Medium List 2 Accent 1" w:semiHidden="0" w:uiPriority="66" w:unhideWhenUsed="0"/>
+    <w:lsdException w:name="Medium Grid 1 Accent 1" w:semiHidden="0" w:uiPriority="67" w:unhideWhenUsed="0"/>
+    <w:lsdException w:name="Medium Grid 2 Accent 1" w:semiHidden="0" w:uiPriority="68" w:unhideWhenUsed="0"/>
+    <w:lsdException w:name="Medium Grid 3 Accent 1" w:semiHidden="0" w:uiPriority="69" w:unhideWhenUsed="0"/>
+    <w:lsdException w:name="Dark List Accent 1" w:semiHidden="0" w:uiPriority="70" w:unhideWhenUsed="0"/>
+    <w:lsdException w:name="Colorful Shading Accent 1" w:semiHidden="0" w:uiPriority="71" w:unhideWhenUsed="0"/>
+    <w:lsdException w:name="Colorful List Accent 1" w:semiHidden="0" w:uiPriority="72" w:unhideWhenUsed="0"/>
+    <w:lsdException w:name="Colorful Grid Accent 1" w:semiHidden="0" w:uiPriority="73" w:unhideWhenUsed="0"/>
+    <w:lsdException w:name="Light Shading Accent 2" w:semiHidden="0" w:uiPriority="60" w:unhideWhenUsed="0"/>
+    <w:lsdException w:name="Light List Accent 2" w:semiHidden="0" w:uiPriority="61" w:unhideWhenUsed="0"/>
+    <w:lsdException w:name="Light Grid Accent 2" w:semiHidden="0" w:uiPriority="62" w:unhideWhenUsed="0"/>
+    <w:lsdException w:name="Medium Shading 1 Accent 2" w:semiHidden="0" w:uiPriority="63" w:unhideWhenUsed="0"/>
+    <w:lsdException w:name="Medium Shading 2 Accent 2" w:semiHidden="0" w:uiPriority="64" w:unhideWhenUsed="0"/>
+    <w:lsdException w:name="Medium List 1 Accent 2" w:semiHidden="0" w:uiPriority="65" w:unhideWhenUsed="0"/>
+    <w:lsdException w:name="Medium List 2 Accent 2" w:semiHidden="0" w:uiPriority="66" w:unhideWhenUsed="0"/>
+    <w:lsdException w:name="Medium Grid 1 Accent 2" w:semiHidden="0" w:uiPriority="67" w:unhideWhenUsed="0"/>
+    <w:lsdException w:name="Medium Grid 2 Accent 2" w:semiHidden="0" w:uiPriority="68" w:unhideWhenUsed="0"/>
+    <w:lsdException w:name="Medium Grid 3 Accent 2" w:semiHidden="0" w:uiPriority="69" w:unhideWhenUsed="0"/>
+    <w:lsdException w:name="Dark List Accent 2" w:semiHidden="0" w:uiPriority="70" w:unhideWhenUsed="0"/>
+    <w:lsdException w:name="Colorful Shading Accent 2" w:semiHidden="0" w:uiPriority="71" w:unhideWhenUsed="0"/>
+    <w:lsdException w:name="Colorful List Accent 2" w:semiHidden="0" w:uiPriority="72" w:unhideWhenUsed="0"/>
+    <w:lsdException w:name="Colorful Grid Accent 2" w:semiHidden="0" w:uiPriority="73" w:unhideWhenUsed="0"/>
+    <w:lsdException w:name="Light Shading Accent 3" w:semiHidden="0" w:uiPriority="60" w:unhideWhenUsed="0"/>
+    <w:lsdException w:name="Light List Accent 3" w:semiHidden="0" w:uiPriority="61" w:unhideWhenUsed="0"/>
+    <w:lsdException w:name="Light Grid Accent 3" w:semiHidden="0" w:uiPriority="62" w:unhideWhenUsed="0"/>
+    <w:lsdException w:name="Medium Shading 1 Accent 3" w:semiHidden="0" w:uiPriority="63" w:unhideWhenUsed="0"/>
+    <w:lsdException w:name="Medium Shading 2 Accent 3" w:semiHidden="0" w:uiPriority="64" w:unhideWhenUsed="0"/>
+    <w:lsdException w:name="Medium List 1 Accent 3" w:semiHidden="0" w:uiPriority="65" w:unhideWhenUsed="0"/>
+    <w:lsdException w:name="Medium List 2 Accent 3" w:semiHidden="0" w:uiPriority="66" w:unhideWhenUsed="0"/>
+    <w:lsdException w:name="Medium Grid 1 Accent 3" w:semiHidden="0" w:uiPriority="67" w:unhideWhenUsed="0"/>
+    <w:lsdException w:name="Medium Grid 2 Accent 3" w:semiHidden="0" w:uiPriority="68" w:unhideWhenUsed="0"/>
+    <w:lsdException w:name="Medium Grid 3 Accent 3" w:semiHidden="0" w:uiPriority="69" w:unhideWhenUsed="0"/>
+    <w:lsdException w:name="Dark List Accent 3" w:semiHidden="0" w:uiPriority="70" w:unhideWhenUsed="0"/>
+    <w:lsdException w:name="Colorful Shading Accent 3" w:semiHidden="0" w:uiPriority="71" w:unhideWhenUsed="0"/>
+    <w:lsdException w:name="Colorful List Accent 3" w:semiHidden="0" w:uiPriority="72" w:unhideWhenUsed="0"/>
+    <w:lsdException w:name="Colorful Grid Accent 3" w:semiHidden="0" w:uiPriority="73" w:unhideWhenUsed="0"/>
+    <w:lsdException w:name="Light Shading Accent 4" w:semiHidden="0" w:uiPriority="60" w:unhideWhenUsed="0"/>
+    <w:lsdException w:name="Light List Accent 4" w:semiHidden="0" w:uiPriority="61" w:unhideWhenUsed="0"/>
+    <w:lsdException w:name="Light Grid Accent 4" w:semiHidden="0" w:uiPriority="62" w:unhideWhenUsed="0"/>
+    <w:lsdException w:name="Medium Shading 1 Accent 4" w:semiHidden="0" w:uiPriority="63" w:unhideWhenUsed="0"/>
+    <w:lsdException w:name="Medium Shading 2 Accent 4" w:semiHidden="0" w:uiPriority="64" w:unhideWhenUsed="0"/>
+    <w:lsdException w:name="Medium List 1 Accent 4" w:semiHidden="0" w:uiPriority="65" w:unhideWhenUsed="0"/>
+    <w:lsdException w:name="Medium List 2 Accent 4" w:semiHidden="0" w:uiPriority="66" w:unhideWhenUsed="0"/>
+    <w:lsdException w:name="Medium Grid 1 Accent 4" w:semiHidden="0" w:uiPriority="67" w:unhideWhenUsed="0"/>
+    <w:lsdException w:name="Medium Grid 2 Accent 4" w:semiHidden="0" w:uiPriority="68" w:unhideWhenUsed="0"/>
+    <w:lsdException w:name="Medium Grid 3 Accent 4" w:semiHidden="0" w:uiPriority="69" w:unhideWhenUsed="0"/>
+    <w:lsdException w:name="Dark List Accent 4" w:semiHidden="0" w:uiPriority="70" w:unhideWhenUsed="0"/>
+    <w:lsdException w:name="Colorful Shading Accent 4" w:semiHidden="0" w:uiPriority="71" w:unhideWhenUsed="0"/>
+    <w:lsdException w:name="Colorful List Accent 4" w:semiHidden="0" w:uiPriority="72" w:unhideWhenUsed="0"/>
+    <w:lsdException w:name="Colorful Grid Accent 4" w:semiHidden="0" w:uiPriority="73" w:unhideWhenUsed="0"/>
+    <w:lsdException w:name="Light Shading Accent 5" w:semiHidden="0" w:uiPriority="60" w:unhideWhenUsed="0"/>
+    <w:lsdException w:name="Light List Accent 5" w:semiHidden="0" w:uiPriority="61" w:unhideWhenUsed="0"/>
+    <w:lsdException w:name="Light Grid Accent 5" w:semiHidden="0" w:uiPriority="62" w:unhideWhenUsed="0"/>
+    <w:lsdException w:name="Medium Shading 1 Accent 5" w:semiHidden="0" w:uiPriority="63" w:unhideWhenUsed="0"/>
+    <w:lsdException w:name="Medium Shading 2 Accent 5" w:semiHidden="0" w:uiPriority="64" w:unhideWhenUsed="0"/>
+    <w:lsdException w:name="Medium List 1 Accent 5" w:semiHidden="0" w:uiPriority="65" w:unhideWhenUsed="0"/>
+    <w:lsdException w:name="Medium List 2 Accent 5" w:semiHidden="0" w:uiPriority="66" w:unhideWhenUsed="0"/>
+    <w:lsdException w:name="Medium Grid 1 Accent 5" w:semiHidden="0" w:uiPriority="67" w:unhideWhenUsed="0"/>
+    <w:lsdException w:name="Medium Grid 2 Accent 5" w:semiHidden="0" w:uiPriority="68" w:unhideWhenUsed="0"/>
+    <w:lsdException w:name="Medium Grid 3 Accent 5" w:semiHidden="0" w:uiPriority="69" w:unhideWhenUsed="0"/>
+    <w:lsdException w:name="Dark List Accent 5" w:semiHidden="0" w:uiPriority="70" w:unhideWhenUsed="0"/>
+    <w:lsdException w:name="Colorful Shading Accent 5" w:semiHidden="0" w:uiPriority="71" w:unhideWhenUsed="0"/>
+    <w:lsdException w:name="Colorful List Accent 5" w:semiHidden="0" w:uiPriority="72" w:unhideWhenUsed="0"/>
+    <w:lsdException w:name="Colorful Grid Accent 5" w:semiHidden="0" w:uiPriority="73" w:unhideWhenUsed="0"/>
+    <w:lsdException w:name="Light Shading Accent 6" w:semiHidden="0" w:uiPriority="60" w:unhideWhenUsed="0"/>
+    <w:lsdException w:name="Light List Accent 6" w:semiHidden="0" w:uiPriority="61" w:unhideWhenUsed="0"/>
+    <w:lsdException w:name="Light Grid Accent 6" w:semiHidden="0" w:uiPriority="62" w:unhideWhenUsed="0"/>
+    <w:lsdException w:name="Medium Shading 1 Accent 6" w:semiHidden="0" w:uiPriority="63" w:unhideWhenUsed="0"/>
+    <w:lsdException w:name="Medium Shading 2 Accent 6" w:semiHidden="0" w:uiPriority="64" w:unhideWhenUsed="0"/>
+    <w:lsdException w:name="Medium List 1 Accent 6" w:semiHidden="0" w:uiPriority="65" w:unhideWhenUsed="0"/>
+    <w:lsdException w:name="Medium List 2 Accent 6" w:semiHidden="0" w:uiPriority="66" w:unhideWhenUsed="0"/>
+    <w:lsdException w:name="Medium Grid 1 Accent 6" w:semiHidden="0" w:uiPriority="67" w:unhideWhenUsed="0"/>
+    <w:lsdException w:name="Medium Grid 2 Accent 6" w:semiHidden="0" w:uiPriority="68" w:unhideWhenUsed="0"/>
+    <w:lsdException w:name="Medium Grid 3 Accent 6" w:semiHidden="0" w:uiPriority="69" w:unhideWhenUsed="0"/>
+    <w:lsdException w:name="Dark List Accent 6" w:semiHidden="0" w:uiPriority="70" w:unhideWhenUsed="0"/>
+    <w:lsdException w:name="Colorful Shading Accent 6" w:semiHidden="0" w:uiPriority="71" w:unhideWhenUsed="0"/>
+    <w:lsdException w:name="Colorful List Accent 6" w:semiHidden="0" w:uiPriority="72" w:unhideWhenUsed="0"/>
+    <w:lsdException w:name="Colorful Grid Accent 6" w:semiHidden="0" w:uiPriority="73" w:unhideWhenUsed="0"/>
+    <w:lsdException w:name="Subtle Emphasis" w:semiHidden="0" w:uiPriority="19" w:unhideWhenUsed="0" w:qFormat="1"/>
+    <w:lsdException w:name="Intense Emphasis" w:semiHidden="0" w:uiPriority="21" w:unhideWhenUsed="0" w:qFormat="1"/>
+    <w:lsdException w:name="Subtle Reference" w:semiHidden="0" w:uiPriority="31" w:unhideWhenUsed="0" w:qFormat="1"/>
+    <w:lsdException w:name="Intense Reference" w:semiHidden="0" w:uiPriority="32" w:unhideWhenUsed="0" w:qFormat="1"/>
+    <w:lsdException w:name="Book Title" w:semiHidden="0" w:uiPriority="33" w:unhideWhenUsed="0" w:qFormat="1"/>
+    <w:lsdException w:name="Bibliography" w:uiPriority="37"/>
+    <w:lsdException w:name="TOC Heading" w:uiPriority="39" w:qFormat="1"/>
   </w:latentStyles>
   <w:style w:type="paragraph" w:default="1" w:styleId="Normal">
     <w:name w:val="Normal"/>
@@ -1280,6 +1125,197 @@
   <w:style w:type="character" w:default="1" w:styleId="DefaultParagraphFont">
     <w:name w:val="Default Paragraph Font"/>
     <w:uiPriority w:val="1"/>
+    <w:semiHidden/>
+    <w:unhideWhenUsed/>
+  </w:style>
+  <w:style w:type="table" w:default="1" w:styleId="TableNormal">
+    <w:name w:val="Normal Table"/>
+    <w:uiPriority w:val="99"/>
+    <w:semiHidden/>
+    <w:unhideWhenUsed/>
+    <w:tblPr>
+      <w:tblInd w:w="0" w:type="dxa"/>
+      <w:tblCellMar>
+        <w:top w:w="0" w:type="dxa"/>
+        <w:left w:w="108" w:type="dxa"/>
+        <w:bottom w:w="0" w:type="dxa"/>
+        <w:right w:w="108" w:type="dxa"/>
+      </w:tblCellMar>
+    </w:tblPr>
+  </w:style>
+  <w:style w:type="numbering" w:default="1" w:styleId="NoList">
+    <w:name w:val="No List"/>
+    <w:uiPriority w:val="99"/>
+    <w:semiHidden/>
+    <w:unhideWhenUsed/>
+  </w:style>
+</w:styles>
+</file>
+
+<file path=word/stylesWithEffects.xml><?xml version="1.0" encoding="utf-8"?>
+<w:styles xmlns:wpc="http://schemas.microsoft.com/office/word/2010/wordprocessingCanvas" xmlns:mc="http://schemas.openxmlformats.org/markup-compatibility/2006" xmlns:o="urn:schemas-microsoft-com:office:office" xmlns:r="http://schemas.openxmlformats.org/officeDocument/2006/relationships" xmlns:m="http://schemas.openxmlformats.org/officeDocument/2006/math" xmlns:v="urn:schemas-microsoft-com:vml" xmlns:wp14="http://schemas.microsoft.com/office/word/2010/wordprocessingDrawing" xmlns:wp="http://schemas.openxmlformats.org/drawingml/2006/wordprocessingDrawing" xmlns:w10="urn:schemas-microsoft-com:office:word" xmlns:w="http://schemas.openxmlformats.org/wordprocessingml/2006/main" xmlns:w14="http://schemas.microsoft.com/office/word/2010/wordml" xmlns:wpg="http://schemas.microsoft.com/office/word/2010/wordprocessingGroup" xmlns:wpi="http://schemas.microsoft.com/office/word/2010/wordprocessingInk" xmlns:wne="http://schemas.microsoft.com/office/word/2006/wordml" xmlns:wps="http://schemas.microsoft.com/office/word/2010/wordprocessingShape" mc:Ignorable="w14 wp14">
+  <w:docDefaults>
+    <w:rPrDefault>
+      <w:rPr>
+        <w:rFonts w:asciiTheme="minorHAnsi" w:eastAsiaTheme="minorHAnsi" w:hAnsiTheme="minorHAnsi" w:cstheme="minorBidi"/>
+        <w:sz w:val="22"/>
+        <w:szCs w:val="22"/>
+        <w:lang w:val="en-US" w:eastAsia="en-US" w:bidi="ar-SA"/>
+      </w:rPr>
+    </w:rPrDefault>
+    <w:pPrDefault>
+      <w:pPr>
+        <w:spacing w:after="200" w:line="276" w:lineRule="auto"/>
+      </w:pPr>
+    </w:pPrDefault>
+  </w:docDefaults>
+  <w:latentStyles w:defLockedState="0" w:defUIPriority="99" w:defSemiHidden="1" w:defUnhideWhenUsed="1" w:defQFormat="0" w:count="267">
+    <w:lsdException w:name="Normal" w:semiHidden="0" w:uiPriority="0" w:unhideWhenUsed="0" w:qFormat="1"/>
+    <w:lsdException w:name="heading 1" w:semiHidden="0" w:uiPriority="9" w:unhideWhenUsed="0" w:qFormat="1"/>
+    <w:lsdException w:name="heading 2" w:uiPriority="9" w:qFormat="1"/>
+    <w:lsdException w:name="heading 3" w:uiPriority="9" w:qFormat="1"/>
+    <w:lsdException w:name="heading 4" w:uiPriority="9" w:qFormat="1"/>
+    <w:lsdException w:name="heading 5" w:uiPriority="9" w:qFormat="1"/>
+    <w:lsdException w:name="heading 6" w:uiPriority="9" w:qFormat="1"/>
+    <w:lsdException w:name="heading 7" w:uiPriority="9" w:qFormat="1"/>
+    <w:lsdException w:name="heading 8" w:uiPriority="9" w:qFormat="1"/>
+    <w:lsdException w:name="heading 9" w:uiPriority="9" w:qFormat="1"/>
+    <w:lsdException w:name="toc 1" w:uiPriority="39"/>
+    <w:lsdException w:name="toc 2" w:uiPriority="39"/>
+    <w:lsdException w:name="toc 3" w:uiPriority="39"/>
+    <w:lsdException w:name="toc 4" w:uiPriority="39"/>
+    <w:lsdException w:name="toc 5" w:uiPriority="39"/>
+    <w:lsdException w:name="toc 6" w:uiPriority="39"/>
+    <w:lsdException w:name="toc 7" w:uiPriority="39"/>
+    <w:lsdException w:name="toc 8" w:uiPriority="39"/>
+    <w:lsdException w:name="toc 9" w:uiPriority="39"/>
+    <w:lsdException w:name="caption" w:uiPriority="35" w:qFormat="1"/>
+    <w:lsdException w:name="Title" w:semiHidden="0" w:uiPriority="10" w:unhideWhenUsed="0" w:qFormat="1"/>
+    <w:lsdException w:name="Default Paragraph Font" w:uiPriority="1"/>
+    <w:lsdException w:name="Subtitle" w:semiHidden="0" w:uiPriority="11" w:unhideWhenUsed="0" w:qFormat="1"/>
+    <w:lsdException w:name="Strong" w:semiHidden="0" w:uiPriority="22" w:unhideWhenUsed="0" w:qFormat="1"/>
+    <w:lsdException w:name="Emphasis" w:semiHidden="0" w:uiPriority="20" w:unhideWhenUsed="0" w:qFormat="1"/>
+    <w:lsdException w:name="Table Grid" w:semiHidden="0" w:uiPriority="59" w:unhideWhenUsed="0"/>
+    <w:lsdException w:name="Placeholder Text" w:unhideWhenUsed="0"/>
+    <w:lsdException w:name="No Spacing" w:semiHidden="0" w:uiPriority="1" w:unhideWhenUsed="0" w:qFormat="1"/>
+    <w:lsdException w:name="Light Shading" w:semiHidden="0" w:uiPriority="60" w:unhideWhenUsed="0"/>
+    <w:lsdException w:name="Light List" w:semiHidden="0" w:uiPriority="61" w:unhideWhenUsed="0"/>
+    <w:lsdException w:name="Light Grid" w:semiHidden="0" w:uiPriority="62" w:unhideWhenUsed="0"/>
+    <w:lsdException w:name="Medium Shading 1" w:semiHidden="0" w:uiPriority="63" w:unhideWhenUsed="0"/>
+    <w:lsdException w:name="Medium Shading 2" w:semiHidden="0" w:uiPriority="64" w:unhideWhenUsed="0"/>
+    <w:lsdException w:name="Medium List 1" w:semiHidden="0" w:uiPriority="65" w:unhideWhenUsed="0"/>
+    <w:lsdException w:name="Medium List 2" w:semiHidden="0" w:uiPriority="66" w:unhideWhenUsed="0"/>
+    <w:lsdException w:name="Medium Grid 1" w:semiHidden="0" w:uiPriority="67" w:unhideWhenUsed="0"/>
+    <w:lsdException w:name="Medium Grid 2" w:semiHidden="0" w:uiPriority="68" w:unhideWhenUsed="0"/>
+    <w:lsdException w:name="Medium Grid 3" w:semiHidden="0" w:uiPriority="69" w:unhideWhenUsed="0"/>
+    <w:lsdException w:name="Dark List" w:semiHidden="0" w:uiPriority="70" w:unhideWhenUsed="0"/>
+    <w:lsdException w:name="Colorful Shading" w:semiHidden="0" w:uiPriority="71" w:unhideWhenUsed="0"/>
+    <w:lsdException w:name="Colorful List" w:semiHidden="0" w:uiPriority="72" w:unhideWhenUsed="0"/>
+    <w:lsdException w:name="Colorful Grid" w:semiHidden="0" w:uiPriority="73" w:unhideWhenUsed="0"/>
+    <w:lsdException w:name="Light Shading Accent 1" w:semiHidden="0" w:uiPriority="60" w:unhideWhenUsed="0"/>
+    <w:lsdException w:name="Light List Accent 1" w:semiHidden="0" w:uiPriority="61" w:unhideWhenUsed="0"/>
+    <w:lsdException w:name="Light Grid Accent 1" w:semiHidden="0" w:uiPriority="62" w:unhideWhenUsed="0"/>
+    <w:lsdException w:name="Medium Shading 1 Accent 1" w:semiHidden="0" w:uiPriority="63" w:unhideWhenUsed="0"/>
+    <w:lsdException w:name="Medium Shading 2 Accent 1" w:semiHidden="0" w:uiPriority="64" w:unhideWhenUsed="0"/>
+    <w:lsdException w:name="Medium List 1 Accent 1" w:semiHidden="0" w:uiPriority="65" w:unhideWhenUsed="0"/>
+    <w:lsdException w:name="Revision" w:unhideWhenUsed="0"/>
+    <w:lsdException w:name="List Paragraph" w:semiHidden="0" w:uiPriority="34" w:unhideWhenUsed="0" w:qFormat="1"/>
+    <w:lsdException w:name="Quote" w:semiHidden="0" w:uiPriority="29" w:unhideWhenUsed="0" w:qFormat="1"/>
+    <w:lsdException w:name="Intense Quote" w:semiHidden="0" w:uiPriority="30" w:unhideWhenUsed="0" w:qFormat="1"/>
+    <w:lsdException w:name="Medium List 2 Accent 1" w:semiHidden="0" w:uiPriority="66" w:unhideWhenUsed="0"/>
+    <w:lsdException w:name="Medium Grid 1 Accent 1" w:semiHidden="0" w:uiPriority="67" w:unhideWhenUsed="0"/>
+    <w:lsdException w:name="Medium Grid 2 Accent 1" w:semiHidden="0" w:uiPriority="68" w:unhideWhenUsed="0"/>
+    <w:lsdException w:name="Medium Grid 3 Accent 1" w:semiHidden="0" w:uiPriority="69" w:unhideWhenUsed="0"/>
+    <w:lsdException w:name="Dark List Accent 1" w:semiHidden="0" w:uiPriority="70" w:unhideWhenUsed="0"/>
+    <w:lsdException w:name="Colorful Shading Accent 1" w:semiHidden="0" w:uiPriority="71" w:unhideWhenUsed="0"/>
+    <w:lsdException w:name="Colorful List Accent 1" w:semiHidden="0" w:uiPriority="72" w:unhideWhenUsed="0"/>
+    <w:lsdException w:name="Colorful Grid Accent 1" w:semiHidden="0" w:uiPriority="73" w:unhideWhenUsed="0"/>
+    <w:lsdException w:name="Light Shading Accent 2" w:semiHidden="0" w:uiPriority="60" w:unhideWhenUsed="0"/>
+    <w:lsdException w:name="Light List Accent 2" w:semiHidden="0" w:uiPriority="61" w:unhideWhenUsed="0"/>
+    <w:lsdException w:name="Light Grid Accent 2" w:semiHidden="0" w:uiPriority="62" w:unhideWhenUsed="0"/>
+    <w:lsdException w:name="Medium Shading 1 Accent 2" w:semiHidden="0" w:uiPriority="63" w:unhideWhenUsed="0"/>
+    <w:lsdException w:name="Medium Shading 2 Accent 2" w:semiHidden="0" w:uiPriority="64" w:unhideWhenUsed="0"/>
+    <w:lsdException w:name="Medium List 1 Accent 2" w:semiHidden="0" w:uiPriority="65" w:unhideWhenUsed="0"/>
+    <w:lsdException w:name="Medium List 2 Accent 2" w:semiHidden="0" w:uiPriority="66" w:unhideWhenUsed="0"/>
+    <w:lsdException w:name="Medium Grid 1 Accent 2" w:semiHidden="0" w:uiPriority="67" w:unhideWhenUsed="0"/>
+    <w:lsdException w:name="Medium Grid 2 Accent 2" w:semiHidden="0" w:uiPriority="68" w:unhideWhenUsed="0"/>
+    <w:lsdException w:name="Medium Grid 3 Accent 2" w:semiHidden="0" w:uiPriority="69" w:unhideWhenUsed="0"/>
+    <w:lsdException w:name="Dark List Accent 2" w:semiHidden="0" w:uiPriority="70" w:unhideWhenUsed="0"/>
+    <w:lsdException w:name="Colorful Shading Accent 2" w:semiHidden="0" w:uiPriority="71" w:unhideWhenUsed="0"/>
+    <w:lsdException w:name="Colorful List Accent 2" w:semiHidden="0" w:uiPriority="72" w:unhideWhenUsed="0"/>
+    <w:lsdException w:name="Colorful Grid Accent 2" w:semiHidden="0" w:uiPriority="73" w:unhideWhenUsed="0"/>
+    <w:lsdException w:name="Light Shading Accent 3" w:semiHidden="0" w:uiPriority="60" w:unhideWhenUsed="0"/>
+    <w:lsdException w:name="Light List Accent 3" w:semiHidden="0" w:uiPriority="61" w:unhideWhenUsed="0"/>
+    <w:lsdException w:name="Light Grid Accent 3" w:semiHidden="0" w:uiPriority="62" w:unhideWhenUsed="0"/>
+    <w:lsdException w:name="Medium Shading 1 Accent 3" w:semiHidden="0" w:uiPriority="63" w:unhideWhenUsed="0"/>
+    <w:lsdException w:name="Medium Shading 2 Accent 3" w:semiHidden="0" w:uiPriority="64" w:unhideWhenUsed="0"/>
+    <w:lsdException w:name="Medium List 1 Accent 3" w:semiHidden="0" w:uiPriority="65" w:unhideWhenUsed="0"/>
+    <w:lsdException w:name="Medium List 2 Accent 3" w:semiHidden="0" w:uiPriority="66" w:unhideWhenUsed="0"/>
+    <w:lsdException w:name="Medium Grid 1 Accent 3" w:semiHidden="0" w:uiPriority="67" w:unhideWhenUsed="0"/>
+    <w:lsdException w:name="Medium Grid 2 Accent 3" w:semiHidden="0" w:uiPriority="68" w:unhideWhenUsed="0"/>
+    <w:lsdException w:name="Medium Grid 3 Accent 3" w:semiHidden="0" w:uiPriority="69" w:unhideWhenUsed="0"/>
+    <w:lsdException w:name="Dark List Accent 3" w:semiHidden="0" w:uiPriority="70" w:unhideWhenUsed="0"/>
+    <w:lsdException w:name="Colorful Shading Accent 3" w:semiHidden="0" w:uiPriority="71" w:unhideWhenUsed="0"/>
+    <w:lsdException w:name="Colorful List Accent 3" w:semiHidden="0" w:uiPriority="72" w:unhideWhenUsed="0"/>
+    <w:lsdException w:name="Colorful Grid Accent 3" w:semiHidden="0" w:uiPriority="73" w:unhideWhenUsed="0"/>
+    <w:lsdException w:name="Light Shading Accent 4" w:semiHidden="0" w:uiPriority="60" w:unhideWhenUsed="0"/>
+    <w:lsdException w:name="Light List Accent 4" w:semiHidden="0" w:uiPriority="61" w:unhideWhenUsed="0"/>
+    <w:lsdException w:name="Light Grid Accent 4" w:semiHidden="0" w:uiPriority="62" w:unhideWhenUsed="0"/>
+    <w:lsdException w:name="Medium Shading 1 Accent 4" w:semiHidden="0" w:uiPriority="63" w:unhideWhenUsed="0"/>
+    <w:lsdException w:name="Medium Shading 2 Accent 4" w:semiHidden="0" w:uiPriority="64" w:unhideWhenUsed="0"/>
+    <w:lsdException w:name="Medium List 1 Accent 4" w:semiHidden="0" w:uiPriority="65" w:unhideWhenUsed="0"/>
+    <w:lsdException w:name="Medium List 2 Accent 4" w:semiHidden="0" w:uiPriority="66" w:unhideWhenUsed="0"/>
+    <w:lsdException w:name="Medium Grid 1 Accent 4" w:semiHidden="0" w:uiPriority="67" w:unhideWhenUsed="0"/>
+    <w:lsdException w:name="Medium Grid 2 Accent 4" w:semiHidden="0" w:uiPriority="68" w:unhideWhenUsed="0"/>
+    <w:lsdException w:name="Medium Grid 3 Accent 4" w:semiHidden="0" w:uiPriority="69" w:unhideWhenUsed="0"/>
+    <w:lsdException w:name="Dark List Accent 4" w:semiHidden="0" w:uiPriority="70" w:unhideWhenUsed="0"/>
+    <w:lsdException w:name="Colorful Shading Accent 4" w:semiHidden="0" w:uiPriority="71" w:unhideWhenUsed="0"/>
+    <w:lsdException w:name="Colorful List Accent 4" w:semiHidden="0" w:uiPriority="72" w:unhideWhenUsed="0"/>
+    <w:lsdException w:name="Colorful Grid Accent 4" w:semiHidden="0" w:uiPriority="73" w:unhideWhenUsed="0"/>
+    <w:lsdException w:name="Light Shading Accent 5" w:semiHidden="0" w:uiPriority="60" w:unhideWhenUsed="0"/>
+    <w:lsdException w:name="Light List Accent 5" w:semiHidden="0" w:uiPriority="61" w:unhideWhenUsed="0"/>
+    <w:lsdException w:name="Light Grid Accent 5" w:semiHidden="0" w:uiPriority="62" w:unhideWhenUsed="0"/>
+    <w:lsdException w:name="Medium Shading 1 Accent 5" w:semiHidden="0" w:uiPriority="63" w:unhideWhenUsed="0"/>
+    <w:lsdException w:name="Medium Shading 2 Accent 5" w:semiHidden="0" w:uiPriority="64" w:unhideWhenUsed="0"/>
+    <w:lsdException w:name="Medium List 1 Accent 5" w:semiHidden="0" w:uiPriority="65" w:unhideWhenUsed="0"/>
+    <w:lsdException w:name="Medium List 2 Accent 5" w:semiHidden="0" w:uiPriority="66" w:unhideWhenUsed="0"/>
+    <w:lsdException w:name="Medium Grid 1 Accent 5" w:semiHidden="0" w:uiPriority="67" w:unhideWhenUsed="0"/>
+    <w:lsdException w:name="Medium Grid 2 Accent 5" w:semiHidden="0" w:uiPriority="68" w:unhideWhenUsed="0"/>
+    <w:lsdException w:name="Medium Grid 3 Accent 5" w:semiHidden="0" w:uiPriority="69" w:unhideWhenUsed="0"/>
+    <w:lsdException w:name="Dark List Accent 5" w:semiHidden="0" w:uiPriority="70" w:unhideWhenUsed="0"/>
+    <w:lsdException w:name="Colorful Shading Accent 5" w:semiHidden="0" w:uiPriority="71" w:unhideWhenUsed="0"/>
+    <w:lsdException w:name="Colorful List Accent 5" w:semiHidden="0" w:uiPriority="72" w:unhideWhenUsed="0"/>
+    <w:lsdException w:name="Colorful Grid Accent 5" w:semiHidden="0" w:uiPriority="73" w:unhideWhenUsed="0"/>
+    <w:lsdException w:name="Light Shading Accent 6" w:semiHidden="0" w:uiPriority="60" w:unhideWhenUsed="0"/>
+    <w:lsdException w:name="Light List Accent 6" w:semiHidden="0" w:uiPriority="61" w:unhideWhenUsed="0"/>
+    <w:lsdException w:name="Light Grid Accent 6" w:semiHidden="0" w:uiPriority="62" w:unhideWhenUsed="0"/>
+    <w:lsdException w:name="Medium Shading 1 Accent 6" w:semiHidden="0" w:uiPriority="63" w:unhideWhenUsed="0"/>
+    <w:lsdException w:name="Medium Shading 2 Accent 6" w:semiHidden="0" w:uiPriority="64" w:unhideWhenUsed="0"/>
+    <w:lsdException w:name="Medium List 1 Accent 6" w:semiHidden="0" w:uiPriority="65" w:unhideWhenUsed="0"/>
+    <w:lsdException w:name="Medium List 2 Accent 6" w:semiHidden="0" w:uiPriority="66" w:unhideWhenUsed="0"/>
+    <w:lsdException w:name="Medium Grid 1 Accent 6" w:semiHidden="0" w:uiPriority="67" w:unhideWhenUsed="0"/>
+    <w:lsdException w:name="Medium Grid 2 Accent 6" w:semiHidden="0" w:uiPriority="68" w:unhideWhenUsed="0"/>
+    <w:lsdException w:name="Medium Grid 3 Accent 6" w:semiHidden="0" w:uiPriority="69" w:unhideWhenUsed="0"/>
+    <w:lsdException w:name="Dark List Accent 6" w:semiHidden="0" w:uiPriority="70" w:unhideWhenUsed="0"/>
+    <w:lsdException w:name="Colorful Shading Accent 6" w:semiHidden="0" w:uiPriority="71" w:unhideWhenUsed="0"/>
+    <w:lsdException w:name="Colorful List Accent 6" w:semiHidden="0" w:uiPriority="72" w:unhideWhenUsed="0"/>
+    <w:lsdException w:name="Colorful Grid Accent 6" w:semiHidden="0" w:uiPriority="73" w:unhideWhenUsed="0"/>
+    <w:lsdException w:name="Subtle Emphasis" w:semiHidden="0" w:uiPriority="19" w:unhideWhenUsed="0" w:qFormat="1"/>
+    <w:lsdException w:name="Intense Emphasis" w:semiHidden="0" w:uiPriority="21" w:unhideWhenUsed="0" w:qFormat="1"/>
+    <w:lsdException w:name="Subtle Reference" w:semiHidden="0" w:uiPriority="31" w:unhideWhenUsed="0" w:qFormat="1"/>
+    <w:lsdException w:name="Intense Reference" w:semiHidden="0" w:uiPriority="32" w:unhideWhenUsed="0" w:qFormat="1"/>
+    <w:lsdException w:name="Book Title" w:semiHidden="0" w:uiPriority="33" w:unhideWhenUsed="0" w:qFormat="1"/>
+    <w:lsdException w:name="Bibliography" w:uiPriority="37"/>
+    <w:lsdException w:name="TOC Heading" w:uiPriority="39" w:qFormat="1"/>
+  </w:latentStyles>
+  <w:style w:type="paragraph" w:default="1" w:styleId="Normal">
+    <w:name w:val="Normal"/>
+    <w:qFormat/>
+  </w:style>
+  <w:style w:type="character" w:default="1" w:styleId="DefaultParagraphFont">
+    <w:name w:val="Default Paragraph Font"/>
+    <w:uiPriority w:val="1"/>
+    <w:semiHidden/>
     <w:unhideWhenUsed/>
   </w:style>
   <w:style w:type="table" w:default="1" w:styleId="TableNormal">

</xml_diff>